<commit_message>
Added y/n instruction in instructions.pdf. Added try catch clauses for most parseInt/parseDouble calls.
</commit_message>
<xml_diff>
--- a/docs/Inventory/Inventory Module - Instruction Manual.docx
+++ b/docs/Inventory/Inventory Module - Instruction Manual.docx
@@ -295,6 +295,55 @@
         <w:rPr>
           <w:sz w:val="24"/>
           <w:szCs w:val="24"/>
+          <w:lang w:val="en-US"/>
+        </w:rPr>
+        <w:t xml:space="preserve">Before starting to use the system, the user will be prompted with an option to load </w:t>
+      </w:r>
+      <w:r>
+        <w:rPr>
+          <w:sz w:val="24"/>
+          <w:szCs w:val="24"/>
+          <w:lang w:val="en-US"/>
+        </w:rPr>
+        <w:t xml:space="preserve">a pre-defined database template. To load the system with the </w:t>
+      </w:r>
+      <w:r>
+        <w:rPr>
+          <w:sz w:val="24"/>
+          <w:szCs w:val="24"/>
+          <w:lang w:val="en-US"/>
+        </w:rPr>
+        <w:t>template,</w:t>
+      </w:r>
+      <w:r>
+        <w:rPr>
+          <w:sz w:val="24"/>
+          <w:szCs w:val="24"/>
+          <w:lang w:val="en-US"/>
+        </w:rPr>
+        <w:t xml:space="preserve"> </w:t>
+      </w:r>
+      <w:r>
+        <w:rPr>
+          <w:sz w:val="24"/>
+          <w:szCs w:val="24"/>
+          <w:lang w:val="en-US"/>
+        </w:rPr>
+        <w:t>enter ‘y’, otherwise to load the system as is, enter ‘n’.</w:t>
+      </w:r>
+    </w:p>
+    <w:p>
+      <w:pPr>
+        <w:rPr>
+          <w:sz w:val="24"/>
+          <w:szCs w:val="24"/>
+          <w:lang w:val="en-US"/>
+        </w:rPr>
+      </w:pPr>
+      <w:r>
+        <w:rPr>
+          <w:sz w:val="24"/>
+          <w:szCs w:val="24"/>
           <w:u w:val="single"/>
           <w:lang w:val="en-US"/>
         </w:rPr>
@@ -1143,6 +1192,7 @@
           <w:szCs w:val="24"/>
           <w:lang w:val="en-US"/>
         </w:rPr>
+        <w:lastRenderedPageBreak/>
         <w:t>Enter shelf location:</w:t>
       </w:r>
       <w:r>
@@ -1267,7 +1317,6 @@
           <w:szCs w:val="24"/>
           <w:lang w:val="en-US"/>
         </w:rPr>
-        <w:lastRenderedPageBreak/>
         <w:t xml:space="preserve">Enter category: enter the name of the category for the </w:t>
       </w:r>
       <w:r>
@@ -2452,25 +2501,7 @@
           <w:szCs w:val="24"/>
           <w:lang w:val="en-US"/>
         </w:rPr>
-        <w:t>ncategorized</w:t>
-      </w:r>
-      <w:proofErr w:type="gramStart"/>
-      <w:r>
-        <w:rPr>
-          <w:sz w:val="24"/>
-          <w:szCs w:val="24"/>
-          <w:lang w:val="en-US"/>
-        </w:rPr>
-        <w:t>’</w:t>
-      </w:r>
-      <w:proofErr w:type="gramEnd"/>
-      <w:r>
-        <w:rPr>
-          <w:sz w:val="24"/>
-          <w:szCs w:val="24"/>
-          <w:lang w:val="en-US"/>
-        </w:rPr>
-        <w:t xml:space="preserve"> and the </w:t>
+        <w:t xml:space="preserve">ncategorized’ and the </w:t>
       </w:r>
       <w:r>
         <w:rPr>
@@ -2536,16 +2567,14 @@
         </w:rPr>
         <w:t xml:space="preserve"> The base ‘Uncategorized’ category cannot be </w:t>
       </w:r>
-      <w:proofErr w:type="gramStart"/>
-      <w:r>
-        <w:rPr>
-          <w:sz w:val="24"/>
-          <w:szCs w:val="24"/>
-          <w:lang w:val="en-US"/>
-        </w:rPr>
-        <w:t>removed</w:t>
-      </w:r>
-      <w:proofErr w:type="gramEnd"/>
+      <w:r>
+        <w:rPr>
+          <w:sz w:val="24"/>
+          <w:szCs w:val="24"/>
+          <w:lang w:val="en-US"/>
+        </w:rPr>
+        <w:t>removed,</w:t>
+      </w:r>
       <w:r>
         <w:rPr>
           <w:sz w:val="24"/>
@@ -2554,36 +2583,6 @@
         </w:rPr>
         <w:t xml:space="preserve"> and its attempt will result in failure.</w:t>
       </w:r>
-    </w:p>
-    <w:p>
-      <w:pPr>
-        <w:pStyle w:val="ListParagraph"/>
-        <w:rPr>
-          <w:sz w:val="24"/>
-          <w:szCs w:val="24"/>
-          <w:lang w:val="en-US"/>
-        </w:rPr>
-      </w:pPr>
-    </w:p>
-    <w:p>
-      <w:pPr>
-        <w:pStyle w:val="ListParagraph"/>
-        <w:rPr>
-          <w:sz w:val="24"/>
-          <w:szCs w:val="24"/>
-          <w:lang w:val="en-US"/>
-        </w:rPr>
-      </w:pPr>
-    </w:p>
-    <w:p>
-      <w:pPr>
-        <w:pStyle w:val="ListParagraph"/>
-        <w:rPr>
-          <w:sz w:val="24"/>
-          <w:szCs w:val="24"/>
-          <w:lang w:val="en-US"/>
-        </w:rPr>
-      </w:pPr>
     </w:p>
     <w:p>
       <w:pPr>

</xml_diff>

<commit_message>
Doc updates and spelling fixes
</commit_message>
<xml_diff>
--- a/docs/Inventory/Inventory Module - Instruction Manual.docx
+++ b/docs/Inventory/Inventory Module - Instruction Manual.docx
@@ -4885,7 +4885,4485 @@
     </w:p>
     <w:p>
       <w:pPr>
-        <w:pStyle w:val="ListParagraph"/>
+        <w:rPr>
+          <w:sz w:val="24"/>
+          <w:szCs w:val="24"/>
+          <w:lang w:val="en-US"/>
+        </w:rPr>
+      </w:pPr>
+    </w:p>
+    <w:p>
+      <w:pPr>
+        <w:rPr>
+          <w:sz w:val="24"/>
+          <w:szCs w:val="24"/>
+          <w:lang w:val="en-US"/>
+        </w:rPr>
+      </w:pPr>
+    </w:p>
+    <w:p>
+      <w:pPr>
+        <w:rPr>
+          <w:sz w:val="24"/>
+          <w:szCs w:val="24"/>
+          <w:lang w:val="en-US"/>
+        </w:rPr>
+      </w:pPr>
+    </w:p>
+    <w:p>
+      <w:pPr>
+        <w:rPr>
+          <w:sz w:val="24"/>
+          <w:szCs w:val="24"/>
+          <w:lang w:val="en-US"/>
+        </w:rPr>
+      </w:pPr>
+    </w:p>
+    <w:p>
+      <w:pPr>
+        <w:rPr>
+          <w:sz w:val="24"/>
+          <w:szCs w:val="24"/>
+          <w:lang w:val="en-US"/>
+        </w:rPr>
+      </w:pPr>
+    </w:p>
+    <w:p>
+      <w:pPr>
+        <w:rPr>
+          <w:sz w:val="24"/>
+          <w:szCs w:val="24"/>
+          <w:lang w:val="en-US"/>
+        </w:rPr>
+      </w:pPr>
+    </w:p>
+    <w:p>
+      <w:pPr>
+        <w:rPr>
+          <w:sz w:val="24"/>
+          <w:szCs w:val="24"/>
+          <w:lang w:val="en-US"/>
+        </w:rPr>
+      </w:pPr>
+    </w:p>
+    <w:p>
+      <w:pPr>
+        <w:rPr>
+          <w:sz w:val="24"/>
+          <w:szCs w:val="24"/>
+          <w:lang w:val="en-US"/>
+        </w:rPr>
+      </w:pPr>
+      <w:r>
+        <w:rPr>
+          <w:sz w:val="24"/>
+          <w:szCs w:val="24"/>
+          <w:u w:val="single"/>
+          <w:lang w:val="en-US"/>
+        </w:rPr>
+        <w:lastRenderedPageBreak/>
+        <w:t>Loaded up data</w:t>
+      </w:r>
+      <w:r>
+        <w:rPr>
+          <w:sz w:val="24"/>
+          <w:szCs w:val="24"/>
+          <w:lang w:val="en-US"/>
+        </w:rPr>
+        <w:t>:</w:t>
+      </w:r>
+    </w:p>
+    <w:p>
+      <w:pPr>
+        <w:rPr>
+          <w:sz w:val="24"/>
+          <w:szCs w:val="24"/>
+          <w:lang w:val="en-US"/>
+        </w:rPr>
+      </w:pPr>
+      <w:r>
+        <w:rPr>
+          <w:sz w:val="24"/>
+          <w:szCs w:val="24"/>
+          <w:lang w:val="en-US"/>
+        </w:rPr>
+        <w:t>A brief summery on the data that you can load when starting the system.</w:t>
+      </w:r>
+    </w:p>
+    <w:p>
+      <w:pPr>
+        <w:rPr>
+          <w:sz w:val="24"/>
+          <w:szCs w:val="24"/>
+          <w:lang w:val="en-US"/>
+        </w:rPr>
+      </w:pPr>
+      <w:r>
+        <w:rPr>
+          <w:sz w:val="24"/>
+          <w:szCs w:val="24"/>
+          <w:lang w:val="en-US"/>
+        </w:rPr>
+        <w:t xml:space="preserve">Items – </w:t>
+      </w:r>
+    </w:p>
+    <w:tbl>
+      <w:tblPr>
+        <w:tblStyle w:val="TableGrid"/>
+        <w:tblW w:w="0" w:type="auto"/>
+        <w:tblLook w:val="04A0" w:firstRow="1" w:lastRow="0" w:firstColumn="1" w:lastColumn="0" w:noHBand="0" w:noVBand="1"/>
+      </w:tblPr>
+      <w:tblGrid>
+        <w:gridCol w:w="988"/>
+        <w:gridCol w:w="2409"/>
+        <w:gridCol w:w="1560"/>
+        <w:gridCol w:w="1701"/>
+        <w:gridCol w:w="2358"/>
+      </w:tblGrid>
+      <w:tr>
+        <w:tc>
+          <w:tcPr>
+            <w:tcW w:w="988" w:type="dxa"/>
+          </w:tcPr>
+          <w:p>
+            <w:pPr>
+              <w:rPr>
+                <w:sz w:val="24"/>
+                <w:szCs w:val="24"/>
+                <w:lang w:val="en-US"/>
+              </w:rPr>
+            </w:pPr>
+            <w:r>
+              <w:rPr>
+                <w:sz w:val="24"/>
+                <w:szCs w:val="24"/>
+                <w:lang w:val="en-US"/>
+              </w:rPr>
+              <w:t>Id</w:t>
+            </w:r>
+          </w:p>
+        </w:tc>
+        <w:tc>
+          <w:tcPr>
+            <w:tcW w:w="2409" w:type="dxa"/>
+          </w:tcPr>
+          <w:p>
+            <w:pPr>
+              <w:rPr>
+                <w:sz w:val="24"/>
+                <w:szCs w:val="24"/>
+                <w:lang w:val="en-US"/>
+              </w:rPr>
+            </w:pPr>
+            <w:r>
+              <w:rPr>
+                <w:sz w:val="24"/>
+                <w:szCs w:val="24"/>
+                <w:lang w:val="en-US"/>
+              </w:rPr>
+              <w:t>Name</w:t>
+            </w:r>
+          </w:p>
+        </w:tc>
+        <w:tc>
+          <w:tcPr>
+            <w:tcW w:w="1560" w:type="dxa"/>
+          </w:tcPr>
+          <w:p>
+            <w:pPr>
+              <w:rPr>
+                <w:sz w:val="24"/>
+                <w:szCs w:val="24"/>
+                <w:lang w:val="en-US"/>
+              </w:rPr>
+            </w:pPr>
+            <w:r>
+              <w:rPr>
+                <w:sz w:val="24"/>
+                <w:szCs w:val="24"/>
+                <w:lang w:val="en-US"/>
+              </w:rPr>
+              <w:t>Category</w:t>
+            </w:r>
+          </w:p>
+        </w:tc>
+        <w:tc>
+          <w:tcPr>
+            <w:tcW w:w="1701" w:type="dxa"/>
+          </w:tcPr>
+          <w:p>
+            <w:pPr>
+              <w:rPr>
+                <w:sz w:val="24"/>
+                <w:szCs w:val="24"/>
+                <w:lang w:val="en-US"/>
+              </w:rPr>
+            </w:pPr>
+            <w:r>
+              <w:rPr>
+                <w:sz w:val="24"/>
+                <w:szCs w:val="24"/>
+                <w:lang w:val="en-US"/>
+              </w:rPr>
+              <w:t>Shelf location</w:t>
+            </w:r>
+          </w:p>
+        </w:tc>
+        <w:tc>
+          <w:tcPr>
+            <w:tcW w:w="2358" w:type="dxa"/>
+          </w:tcPr>
+          <w:p>
+            <w:pPr>
+              <w:rPr>
+                <w:sz w:val="24"/>
+                <w:szCs w:val="24"/>
+                <w:lang w:val="en-US"/>
+              </w:rPr>
+            </w:pPr>
+            <w:r>
+              <w:rPr>
+                <w:sz w:val="24"/>
+                <w:szCs w:val="24"/>
+                <w:lang w:val="en-US"/>
+              </w:rPr>
+              <w:t>Storage location</w:t>
+            </w:r>
+          </w:p>
+        </w:tc>
+      </w:tr>
+      <w:tr>
+        <w:tc>
+          <w:tcPr>
+            <w:tcW w:w="988" w:type="dxa"/>
+          </w:tcPr>
+          <w:p>
+            <w:pPr>
+              <w:rPr>
+                <w:sz w:val="24"/>
+                <w:szCs w:val="24"/>
+                <w:lang w:val="en-US"/>
+              </w:rPr>
+            </w:pPr>
+            <w:r>
+              <w:rPr>
+                <w:sz w:val="24"/>
+                <w:szCs w:val="24"/>
+                <w:lang w:val="en-US"/>
+              </w:rPr>
+              <w:t>845</w:t>
+            </w:r>
+          </w:p>
+        </w:tc>
+        <w:tc>
+          <w:tcPr>
+            <w:tcW w:w="2409" w:type="dxa"/>
+          </w:tcPr>
+          <w:p>
+            <w:pPr>
+              <w:rPr>
+                <w:sz w:val="24"/>
+                <w:szCs w:val="24"/>
+                <w:lang w:val="en-US"/>
+              </w:rPr>
+            </w:pPr>
+            <w:r>
+              <w:rPr>
+                <w:sz w:val="24"/>
+                <w:szCs w:val="24"/>
+                <w:lang w:val="en-US"/>
+              </w:rPr>
+              <w:t>Regular milk 3%</w:t>
+            </w:r>
+          </w:p>
+        </w:tc>
+        <w:tc>
+          <w:tcPr>
+            <w:tcW w:w="1560" w:type="dxa"/>
+          </w:tcPr>
+          <w:p>
+            <w:pPr>
+              <w:rPr>
+                <w:sz w:val="24"/>
+                <w:szCs w:val="24"/>
+                <w:lang w:val="en-US"/>
+              </w:rPr>
+            </w:pPr>
+            <w:r>
+              <w:rPr>
+                <w:sz w:val="24"/>
+                <w:szCs w:val="24"/>
+                <w:lang w:val="en-US"/>
+              </w:rPr>
+              <w:t>Tnuva</w:t>
+            </w:r>
+          </w:p>
+        </w:tc>
+        <w:tc>
+          <w:tcPr>
+            <w:tcW w:w="1701" w:type="dxa"/>
+          </w:tcPr>
+          <w:p>
+            <w:pPr>
+              <w:rPr>
+                <w:sz w:val="24"/>
+                <w:szCs w:val="24"/>
+                <w:lang w:val="en-US"/>
+              </w:rPr>
+            </w:pPr>
+            <w:r>
+              <w:rPr>
+                <w:sz w:val="24"/>
+                <w:szCs w:val="24"/>
+                <w:lang w:val="en-US"/>
+              </w:rPr>
+              <w:t>SH-A1-L-S5</w:t>
+            </w:r>
+          </w:p>
+        </w:tc>
+        <w:tc>
+          <w:tcPr>
+            <w:tcW w:w="2358" w:type="dxa"/>
+          </w:tcPr>
+          <w:p>
+            <w:pPr>
+              <w:rPr>
+                <w:sz w:val="24"/>
+                <w:szCs w:val="24"/>
+                <w:lang w:val="en-US"/>
+              </w:rPr>
+            </w:pPr>
+            <w:r>
+              <w:rPr>
+                <w:sz w:val="24"/>
+                <w:szCs w:val="24"/>
+                <w:lang w:val="en-US"/>
+              </w:rPr>
+              <w:t>ST-A5</w:t>
+            </w:r>
+            <w:r>
+              <w:rPr>
+                <w:sz w:val="24"/>
+                <w:szCs w:val="24"/>
+                <w:lang w:val="en-US"/>
+              </w:rPr>
+              <w:t>-L</w:t>
+            </w:r>
+            <w:r>
+              <w:rPr>
+                <w:sz w:val="24"/>
+                <w:szCs w:val="24"/>
+                <w:lang w:val="en-US"/>
+              </w:rPr>
+              <w:t>-S8</w:t>
+            </w:r>
+          </w:p>
+        </w:tc>
+      </w:tr>
+      <w:tr>
+        <w:tc>
+          <w:tcPr>
+            <w:tcW w:w="988" w:type="dxa"/>
+          </w:tcPr>
+          <w:p>
+            <w:pPr>
+              <w:rPr>
+                <w:sz w:val="24"/>
+                <w:szCs w:val="24"/>
+                <w:lang w:val="en-US"/>
+              </w:rPr>
+            </w:pPr>
+            <w:r>
+              <w:rPr>
+                <w:sz w:val="24"/>
+                <w:szCs w:val="24"/>
+                <w:lang w:val="en-US"/>
+              </w:rPr>
+              <w:t>846</w:t>
+            </w:r>
+          </w:p>
+        </w:tc>
+        <w:tc>
+          <w:tcPr>
+            <w:tcW w:w="2409" w:type="dxa"/>
+          </w:tcPr>
+          <w:p>
+            <w:pPr>
+              <w:rPr>
+                <w:sz w:val="24"/>
+                <w:szCs w:val="24"/>
+                <w:lang w:val="en-US"/>
+              </w:rPr>
+            </w:pPr>
+            <w:r>
+              <w:rPr>
+                <w:sz w:val="24"/>
+                <w:szCs w:val="24"/>
+                <w:lang w:val="en-US"/>
+              </w:rPr>
+              <w:t>Regular milk 1%</w:t>
+            </w:r>
+          </w:p>
+        </w:tc>
+        <w:tc>
+          <w:tcPr>
+            <w:tcW w:w="1560" w:type="dxa"/>
+          </w:tcPr>
+          <w:p>
+            <w:pPr>
+              <w:rPr>
+                <w:sz w:val="24"/>
+                <w:szCs w:val="24"/>
+                <w:lang w:val="en-US"/>
+              </w:rPr>
+            </w:pPr>
+            <w:r>
+              <w:rPr>
+                <w:sz w:val="24"/>
+                <w:szCs w:val="24"/>
+                <w:lang w:val="en-US"/>
+              </w:rPr>
+              <w:t>Tnuva</w:t>
+            </w:r>
+          </w:p>
+        </w:tc>
+        <w:tc>
+          <w:tcPr>
+            <w:tcW w:w="1701" w:type="dxa"/>
+          </w:tcPr>
+          <w:p>
+            <w:pPr>
+              <w:rPr>
+                <w:sz w:val="24"/>
+                <w:szCs w:val="24"/>
+                <w:lang w:val="en-US"/>
+              </w:rPr>
+            </w:pPr>
+            <w:r>
+              <w:rPr>
+                <w:sz w:val="24"/>
+                <w:szCs w:val="24"/>
+                <w:lang w:val="en-US"/>
+              </w:rPr>
+              <w:t>Sh-A1-L-S6</w:t>
+            </w:r>
+          </w:p>
+        </w:tc>
+        <w:tc>
+          <w:tcPr>
+            <w:tcW w:w="2358" w:type="dxa"/>
+          </w:tcPr>
+          <w:p>
+            <w:pPr>
+              <w:rPr>
+                <w:sz w:val="24"/>
+                <w:szCs w:val="24"/>
+                <w:lang w:val="en-US"/>
+              </w:rPr>
+            </w:pPr>
+            <w:r>
+              <w:rPr>
+                <w:sz w:val="24"/>
+                <w:szCs w:val="24"/>
+                <w:lang w:val="en-US"/>
+              </w:rPr>
+              <w:t>ST-A5-L-S9</w:t>
+            </w:r>
+          </w:p>
+        </w:tc>
+      </w:tr>
+      <w:tr>
+        <w:tc>
+          <w:tcPr>
+            <w:tcW w:w="988" w:type="dxa"/>
+          </w:tcPr>
+          <w:p>
+            <w:pPr>
+              <w:rPr>
+                <w:sz w:val="24"/>
+                <w:szCs w:val="24"/>
+                <w:lang w:val="en-US"/>
+              </w:rPr>
+            </w:pPr>
+            <w:r>
+              <w:rPr>
+                <w:sz w:val="24"/>
+                <w:szCs w:val="24"/>
+                <w:lang w:val="en-US"/>
+              </w:rPr>
+              <w:t>847</w:t>
+            </w:r>
+          </w:p>
+        </w:tc>
+        <w:tc>
+          <w:tcPr>
+            <w:tcW w:w="2409" w:type="dxa"/>
+          </w:tcPr>
+          <w:p>
+            <w:pPr>
+              <w:rPr>
+                <w:sz w:val="24"/>
+                <w:szCs w:val="24"/>
+                <w:lang w:val="en-US"/>
+              </w:rPr>
+            </w:pPr>
+            <w:r>
+              <w:rPr>
+                <w:sz w:val="24"/>
+                <w:szCs w:val="24"/>
+                <w:lang w:val="en-US"/>
+              </w:rPr>
+              <w:t>Non-lactose Nilk</w:t>
+            </w:r>
+          </w:p>
+        </w:tc>
+        <w:tc>
+          <w:tcPr>
+            <w:tcW w:w="1560" w:type="dxa"/>
+          </w:tcPr>
+          <w:p>
+            <w:pPr>
+              <w:rPr>
+                <w:sz w:val="24"/>
+                <w:szCs w:val="24"/>
+                <w:lang w:val="en-US"/>
+              </w:rPr>
+            </w:pPr>
+            <w:r>
+              <w:rPr>
+                <w:sz w:val="24"/>
+                <w:szCs w:val="24"/>
+                <w:lang w:val="en-US"/>
+              </w:rPr>
+              <w:t>Tnuva</w:t>
+            </w:r>
+          </w:p>
+        </w:tc>
+        <w:tc>
+          <w:tcPr>
+            <w:tcW w:w="1701" w:type="dxa"/>
+          </w:tcPr>
+          <w:p>
+            <w:pPr>
+              <w:rPr>
+                <w:sz w:val="24"/>
+                <w:szCs w:val="24"/>
+                <w:lang w:val="en-US"/>
+              </w:rPr>
+            </w:pPr>
+            <w:r>
+              <w:rPr>
+                <w:sz w:val="24"/>
+                <w:szCs w:val="24"/>
+                <w:lang w:val="en-US"/>
+              </w:rPr>
+              <w:t>SH-A8-R-S9</w:t>
+            </w:r>
+          </w:p>
+        </w:tc>
+        <w:tc>
+          <w:tcPr>
+            <w:tcW w:w="2358" w:type="dxa"/>
+          </w:tcPr>
+          <w:p>
+            <w:pPr>
+              <w:rPr>
+                <w:sz w:val="24"/>
+                <w:szCs w:val="24"/>
+                <w:lang w:val="en-US"/>
+              </w:rPr>
+            </w:pPr>
+            <w:r>
+              <w:rPr>
+                <w:sz w:val="24"/>
+                <w:szCs w:val="24"/>
+                <w:lang w:val="en-US"/>
+              </w:rPr>
+              <w:t>ST-A5-R-S10</w:t>
+            </w:r>
+          </w:p>
+        </w:tc>
+      </w:tr>
+      <w:tr>
+        <w:tc>
+          <w:tcPr>
+            <w:tcW w:w="988" w:type="dxa"/>
+          </w:tcPr>
+          <w:p>
+            <w:pPr>
+              <w:rPr>
+                <w:sz w:val="24"/>
+                <w:szCs w:val="24"/>
+                <w:lang w:val="en-US"/>
+              </w:rPr>
+            </w:pPr>
+            <w:r>
+              <w:rPr>
+                <w:sz w:val="24"/>
+                <w:szCs w:val="24"/>
+                <w:lang w:val="en-US"/>
+              </w:rPr>
+              <w:t>98754</w:t>
+            </w:r>
+          </w:p>
+        </w:tc>
+        <w:tc>
+          <w:tcPr>
+            <w:tcW w:w="2409" w:type="dxa"/>
+          </w:tcPr>
+          <w:p>
+            <w:pPr>
+              <w:rPr>
+                <w:sz w:val="24"/>
+                <w:szCs w:val="24"/>
+                <w:lang w:val="en-US"/>
+              </w:rPr>
+            </w:pPr>
+            <w:r>
+              <w:rPr>
+                <w:sz w:val="24"/>
+                <w:szCs w:val="24"/>
+                <w:lang w:val="en-US"/>
+              </w:rPr>
+              <w:t>Coffee milk</w:t>
+            </w:r>
+          </w:p>
+        </w:tc>
+        <w:tc>
+          <w:tcPr>
+            <w:tcW w:w="1560" w:type="dxa"/>
+          </w:tcPr>
+          <w:p>
+            <w:pPr>
+              <w:rPr>
+                <w:sz w:val="24"/>
+                <w:szCs w:val="24"/>
+                <w:lang w:val="en-US"/>
+              </w:rPr>
+            </w:pPr>
+            <w:r>
+              <w:rPr>
+                <w:sz w:val="24"/>
+                <w:szCs w:val="24"/>
+                <w:lang w:val="en-US"/>
+              </w:rPr>
+              <w:t>Tara</w:t>
+            </w:r>
+          </w:p>
+        </w:tc>
+        <w:tc>
+          <w:tcPr>
+            <w:tcW w:w="1701" w:type="dxa"/>
+          </w:tcPr>
+          <w:p>
+            <w:pPr>
+              <w:rPr>
+                <w:sz w:val="24"/>
+                <w:szCs w:val="24"/>
+                <w:lang w:val="en-US"/>
+              </w:rPr>
+            </w:pPr>
+            <w:r>
+              <w:rPr>
+                <w:sz w:val="24"/>
+                <w:szCs w:val="24"/>
+                <w:lang w:val="en-US"/>
+              </w:rPr>
+              <w:t>Sh-A19-R-S5</w:t>
+            </w:r>
+          </w:p>
+        </w:tc>
+        <w:tc>
+          <w:tcPr>
+            <w:tcW w:w="2358" w:type="dxa"/>
+          </w:tcPr>
+          <w:p>
+            <w:pPr>
+              <w:rPr>
+                <w:sz w:val="24"/>
+                <w:szCs w:val="24"/>
+                <w:lang w:val="en-US"/>
+              </w:rPr>
+            </w:pPr>
+            <w:r>
+              <w:rPr>
+                <w:sz w:val="24"/>
+                <w:szCs w:val="24"/>
+                <w:lang w:val="en-US"/>
+              </w:rPr>
+              <w:t>ST-A20-</w:t>
+            </w:r>
+            <w:r>
+              <w:rPr>
+                <w:sz w:val="24"/>
+                <w:szCs w:val="24"/>
+                <w:lang w:val="en-US"/>
+              </w:rPr>
+              <w:t>R-S1</w:t>
+            </w:r>
+          </w:p>
+        </w:tc>
+      </w:tr>
+      <w:tr>
+        <w:tc>
+          <w:tcPr>
+            <w:tcW w:w="988" w:type="dxa"/>
+          </w:tcPr>
+          <w:p>
+            <w:pPr>
+              <w:rPr>
+                <w:sz w:val="24"/>
+                <w:szCs w:val="24"/>
+                <w:lang w:val="en-US"/>
+              </w:rPr>
+            </w:pPr>
+            <w:r>
+              <w:rPr>
+                <w:sz w:val="24"/>
+                <w:szCs w:val="24"/>
+                <w:lang w:val="en-US"/>
+              </w:rPr>
+              <w:t>98759</w:t>
+            </w:r>
+          </w:p>
+        </w:tc>
+        <w:tc>
+          <w:tcPr>
+            <w:tcW w:w="2409" w:type="dxa"/>
+          </w:tcPr>
+          <w:p>
+            <w:pPr>
+              <w:rPr>
+                <w:sz w:val="24"/>
+                <w:szCs w:val="24"/>
+                <w:lang w:val="en-US"/>
+              </w:rPr>
+            </w:pPr>
+            <w:r>
+              <w:rPr>
+                <w:sz w:val="24"/>
+                <w:szCs w:val="24"/>
+                <w:lang w:val="en-US"/>
+              </w:rPr>
+              <w:t>Vanilla Milk</w:t>
+            </w:r>
+          </w:p>
+        </w:tc>
+        <w:tc>
+          <w:tcPr>
+            <w:tcW w:w="1560" w:type="dxa"/>
+          </w:tcPr>
+          <w:p>
+            <w:pPr>
+              <w:rPr>
+                <w:sz w:val="24"/>
+                <w:szCs w:val="24"/>
+                <w:lang w:val="en-US"/>
+              </w:rPr>
+            </w:pPr>
+            <w:r>
+              <w:rPr>
+                <w:sz w:val="24"/>
+                <w:szCs w:val="24"/>
+                <w:lang w:val="en-US"/>
+              </w:rPr>
+              <w:t>Tara</w:t>
+            </w:r>
+          </w:p>
+        </w:tc>
+        <w:tc>
+          <w:tcPr>
+            <w:tcW w:w="1701" w:type="dxa"/>
+          </w:tcPr>
+          <w:p>
+            <w:pPr>
+              <w:rPr>
+                <w:sz w:val="24"/>
+                <w:szCs w:val="24"/>
+                <w:lang w:val="en-US"/>
+              </w:rPr>
+            </w:pPr>
+            <w:r>
+              <w:rPr>
+                <w:sz w:val="24"/>
+                <w:szCs w:val="24"/>
+                <w:lang w:val="en-US"/>
+              </w:rPr>
+              <w:t>Sh-A3-L-S16</w:t>
+            </w:r>
+          </w:p>
+        </w:tc>
+        <w:tc>
+          <w:tcPr>
+            <w:tcW w:w="2358" w:type="dxa"/>
+          </w:tcPr>
+          <w:p>
+            <w:pPr>
+              <w:rPr>
+                <w:sz w:val="24"/>
+                <w:szCs w:val="24"/>
+                <w:lang w:val="en-US"/>
+              </w:rPr>
+            </w:pPr>
+            <w:r>
+              <w:rPr>
+                <w:sz w:val="24"/>
+                <w:szCs w:val="24"/>
+                <w:lang w:val="en-US"/>
+              </w:rPr>
+              <w:t>ST-A7-R-S17</w:t>
+            </w:r>
+          </w:p>
+        </w:tc>
+      </w:tr>
+      <w:tr>
+        <w:tc>
+          <w:tcPr>
+            <w:tcW w:w="988" w:type="dxa"/>
+          </w:tcPr>
+          <w:p>
+            <w:pPr>
+              <w:rPr>
+                <w:sz w:val="24"/>
+                <w:szCs w:val="24"/>
+                <w:lang w:val="en-US"/>
+              </w:rPr>
+            </w:pPr>
+            <w:r>
+              <w:rPr>
+                <w:sz w:val="24"/>
+                <w:szCs w:val="24"/>
+                <w:lang w:val="en-US"/>
+              </w:rPr>
+              <w:t>265</w:t>
+            </w:r>
+          </w:p>
+        </w:tc>
+        <w:tc>
+          <w:tcPr>
+            <w:tcW w:w="2409" w:type="dxa"/>
+          </w:tcPr>
+          <w:p>
+            <w:pPr>
+              <w:rPr>
+                <w:sz w:val="24"/>
+                <w:szCs w:val="24"/>
+                <w:lang w:val="en-US"/>
+              </w:rPr>
+            </w:pPr>
+            <w:r>
+              <w:rPr>
+                <w:sz w:val="24"/>
+                <w:szCs w:val="24"/>
+                <w:lang w:val="en-US"/>
+              </w:rPr>
+              <w:t>Caramel milk</w:t>
+            </w:r>
+          </w:p>
+        </w:tc>
+        <w:tc>
+          <w:tcPr>
+            <w:tcW w:w="1560" w:type="dxa"/>
+          </w:tcPr>
+          <w:p>
+            <w:pPr>
+              <w:rPr>
+                <w:sz w:val="24"/>
+                <w:szCs w:val="24"/>
+                <w:lang w:val="en-US"/>
+              </w:rPr>
+            </w:pPr>
+            <w:r>
+              <w:rPr>
+                <w:sz w:val="24"/>
+                <w:szCs w:val="24"/>
+                <w:lang w:val="en-US"/>
+              </w:rPr>
+              <w:t>Tnuva</w:t>
+            </w:r>
+          </w:p>
+        </w:tc>
+        <w:tc>
+          <w:tcPr>
+            <w:tcW w:w="1701" w:type="dxa"/>
+          </w:tcPr>
+          <w:p>
+            <w:pPr>
+              <w:rPr>
+                <w:sz w:val="24"/>
+                <w:szCs w:val="24"/>
+                <w:lang w:val="en-US"/>
+              </w:rPr>
+            </w:pPr>
+            <w:r>
+              <w:rPr>
+                <w:sz w:val="24"/>
+                <w:szCs w:val="24"/>
+                <w:lang w:val="en-US"/>
+              </w:rPr>
+              <w:t>SH-A3-L-S16</w:t>
+            </w:r>
+          </w:p>
+        </w:tc>
+        <w:tc>
+          <w:tcPr>
+            <w:tcW w:w="2358" w:type="dxa"/>
+          </w:tcPr>
+          <w:p>
+            <w:pPr>
+              <w:rPr>
+                <w:sz w:val="24"/>
+                <w:szCs w:val="24"/>
+                <w:lang w:val="en-US"/>
+              </w:rPr>
+            </w:pPr>
+            <w:r>
+              <w:rPr>
+                <w:sz w:val="24"/>
+                <w:szCs w:val="24"/>
+                <w:lang w:val="en-US"/>
+              </w:rPr>
+              <w:t>ST-A7-R-S17</w:t>
+            </w:r>
+          </w:p>
+        </w:tc>
+      </w:tr>
+      <w:tr>
+        <w:tc>
+          <w:tcPr>
+            <w:tcW w:w="988" w:type="dxa"/>
+          </w:tcPr>
+          <w:p>
+            <w:pPr>
+              <w:rPr>
+                <w:sz w:val="24"/>
+                <w:szCs w:val="24"/>
+                <w:lang w:val="en-US"/>
+              </w:rPr>
+            </w:pPr>
+            <w:r>
+              <w:rPr>
+                <w:sz w:val="24"/>
+                <w:szCs w:val="24"/>
+                <w:lang w:val="en-US"/>
+              </w:rPr>
+              <w:t>78525</w:t>
+            </w:r>
+          </w:p>
+        </w:tc>
+        <w:tc>
+          <w:tcPr>
+            <w:tcW w:w="2409" w:type="dxa"/>
+          </w:tcPr>
+          <w:p>
+            <w:pPr>
+              <w:rPr>
+                <w:sz w:val="24"/>
+                <w:szCs w:val="24"/>
+                <w:lang w:val="en-US"/>
+              </w:rPr>
+            </w:pPr>
+            <w:r>
+              <w:rPr>
+                <w:sz w:val="24"/>
+                <w:szCs w:val="24"/>
+                <w:lang w:val="en-US"/>
+              </w:rPr>
+              <w:t>Gouda Cheese 200g</w:t>
+            </w:r>
+          </w:p>
+        </w:tc>
+        <w:tc>
+          <w:tcPr>
+            <w:tcW w:w="1560" w:type="dxa"/>
+          </w:tcPr>
+          <w:p>
+            <w:pPr>
+              <w:rPr>
+                <w:sz w:val="24"/>
+                <w:szCs w:val="24"/>
+                <w:lang w:val="en-US"/>
+              </w:rPr>
+            </w:pPr>
+            <w:r>
+              <w:rPr>
+                <w:sz w:val="24"/>
+                <w:szCs w:val="24"/>
+                <w:lang w:val="en-US"/>
+              </w:rPr>
+              <w:t>Hard cheeses</w:t>
+            </w:r>
+          </w:p>
+        </w:tc>
+        <w:tc>
+          <w:tcPr>
+            <w:tcW w:w="1701" w:type="dxa"/>
+          </w:tcPr>
+          <w:p>
+            <w:pPr>
+              <w:rPr>
+                <w:sz w:val="24"/>
+                <w:szCs w:val="24"/>
+                <w:lang w:val="en-US"/>
+              </w:rPr>
+            </w:pPr>
+            <w:r>
+              <w:rPr>
+                <w:sz w:val="24"/>
+                <w:szCs w:val="24"/>
+                <w:lang w:val="en-US"/>
+              </w:rPr>
+              <w:t>SH-A4-R-S1</w:t>
+            </w:r>
+          </w:p>
+        </w:tc>
+        <w:tc>
+          <w:tcPr>
+            <w:tcW w:w="2358" w:type="dxa"/>
+          </w:tcPr>
+          <w:p>
+            <w:pPr>
+              <w:rPr>
+                <w:sz w:val="24"/>
+                <w:szCs w:val="24"/>
+                <w:lang w:val="en-US"/>
+              </w:rPr>
+            </w:pPr>
+            <w:r>
+              <w:rPr>
+                <w:sz w:val="24"/>
+                <w:szCs w:val="24"/>
+                <w:lang w:val="en-US"/>
+              </w:rPr>
+              <w:t>ST-A6-R-S2</w:t>
+            </w:r>
+          </w:p>
+        </w:tc>
+      </w:tr>
+      <w:tr>
+        <w:trPr>
+          <w:trHeight w:val="243"/>
+        </w:trPr>
+        <w:tc>
+          <w:tcPr>
+            <w:tcW w:w="988" w:type="dxa"/>
+          </w:tcPr>
+          <w:p>
+            <w:pPr>
+              <w:rPr>
+                <w:sz w:val="24"/>
+                <w:szCs w:val="24"/>
+                <w:lang w:val="en-US"/>
+              </w:rPr>
+            </w:pPr>
+            <w:r>
+              <w:rPr>
+                <w:sz w:val="24"/>
+                <w:szCs w:val="24"/>
+                <w:lang w:val="en-US"/>
+              </w:rPr>
+              <w:t>88435</w:t>
+            </w:r>
+          </w:p>
+        </w:tc>
+        <w:tc>
+          <w:tcPr>
+            <w:tcW w:w="2409" w:type="dxa"/>
+          </w:tcPr>
+          <w:p>
+            <w:pPr>
+              <w:rPr>
+                <w:sz w:val="24"/>
+                <w:szCs w:val="24"/>
+                <w:lang w:val="en-US"/>
+              </w:rPr>
+            </w:pPr>
+            <w:r>
+              <w:rPr>
+                <w:sz w:val="24"/>
+                <w:szCs w:val="24"/>
+                <w:lang w:val="en-US"/>
+              </w:rPr>
+              <w:t>Cream Cheese</w:t>
+            </w:r>
+          </w:p>
+        </w:tc>
+        <w:tc>
+          <w:tcPr>
+            <w:tcW w:w="1560" w:type="dxa"/>
+          </w:tcPr>
+          <w:p>
+            <w:pPr>
+              <w:rPr>
+                <w:sz w:val="24"/>
+                <w:szCs w:val="24"/>
+                <w:lang w:val="en-US"/>
+              </w:rPr>
+            </w:pPr>
+            <w:r>
+              <w:rPr>
+                <w:sz w:val="24"/>
+                <w:szCs w:val="24"/>
+                <w:lang w:val="en-US"/>
+              </w:rPr>
+              <w:t>Soft cheeses</w:t>
+            </w:r>
+          </w:p>
+        </w:tc>
+        <w:tc>
+          <w:tcPr>
+            <w:tcW w:w="1701" w:type="dxa"/>
+          </w:tcPr>
+          <w:p>
+            <w:pPr>
+              <w:rPr>
+                <w:sz w:val="24"/>
+                <w:szCs w:val="24"/>
+                <w:lang w:val="en-US"/>
+              </w:rPr>
+            </w:pPr>
+            <w:r>
+              <w:rPr>
+                <w:sz w:val="24"/>
+                <w:szCs w:val="24"/>
+                <w:lang w:val="en-US"/>
+              </w:rPr>
+              <w:t>SH-A28-R-S3</w:t>
+            </w:r>
+          </w:p>
+        </w:tc>
+        <w:tc>
+          <w:tcPr>
+            <w:tcW w:w="2358" w:type="dxa"/>
+          </w:tcPr>
+          <w:p>
+            <w:pPr>
+              <w:rPr>
+                <w:sz w:val="24"/>
+                <w:szCs w:val="24"/>
+                <w:lang w:val="en-US"/>
+              </w:rPr>
+            </w:pPr>
+            <w:r>
+              <w:rPr>
+                <w:sz w:val="24"/>
+                <w:szCs w:val="24"/>
+                <w:lang w:val="en-US"/>
+              </w:rPr>
+              <w:t>ST-A14-L-S8</w:t>
+            </w:r>
+          </w:p>
+          <w:p>
+            <w:pPr>
+              <w:rPr>
+                <w:sz w:val="24"/>
+                <w:szCs w:val="24"/>
+                <w:lang w:val="en-US"/>
+              </w:rPr>
+            </w:pPr>
+          </w:p>
+        </w:tc>
+      </w:tr>
+      <w:tr>
+        <w:tc>
+          <w:tcPr>
+            <w:tcW w:w="988" w:type="dxa"/>
+          </w:tcPr>
+          <w:p>
+            <w:pPr>
+              <w:rPr>
+                <w:sz w:val="24"/>
+                <w:szCs w:val="24"/>
+                <w:lang w:val="en-US"/>
+              </w:rPr>
+            </w:pPr>
+            <w:r>
+              <w:rPr>
+                <w:sz w:val="24"/>
+                <w:szCs w:val="24"/>
+                <w:lang w:val="en-US"/>
+              </w:rPr>
+              <w:t>45667</w:t>
+            </w:r>
+          </w:p>
+        </w:tc>
+        <w:tc>
+          <w:tcPr>
+            <w:tcW w:w="2409" w:type="dxa"/>
+          </w:tcPr>
+          <w:p>
+            <w:pPr>
+              <w:rPr>
+                <w:sz w:val="24"/>
+                <w:szCs w:val="24"/>
+                <w:lang w:val="en-US"/>
+              </w:rPr>
+            </w:pPr>
+            <w:r>
+              <w:rPr>
+                <w:sz w:val="24"/>
+                <w:szCs w:val="24"/>
+                <w:lang w:val="en-US"/>
+              </w:rPr>
+              <w:t>Frozen pizza big</w:t>
+            </w:r>
+          </w:p>
+        </w:tc>
+        <w:tc>
+          <w:tcPr>
+            <w:tcW w:w="1560" w:type="dxa"/>
+          </w:tcPr>
+          <w:p>
+            <w:pPr>
+              <w:rPr>
+                <w:sz w:val="24"/>
+                <w:szCs w:val="24"/>
+                <w:lang w:val="en-US"/>
+              </w:rPr>
+            </w:pPr>
+            <w:r>
+              <w:rPr>
+                <w:sz w:val="24"/>
+                <w:szCs w:val="24"/>
+                <w:lang w:val="en-US"/>
+              </w:rPr>
+              <w:t>Dairy Products</w:t>
+            </w:r>
+          </w:p>
+        </w:tc>
+        <w:tc>
+          <w:tcPr>
+            <w:tcW w:w="1701" w:type="dxa"/>
+          </w:tcPr>
+          <w:p>
+            <w:pPr>
+              <w:rPr>
+                <w:sz w:val="24"/>
+                <w:szCs w:val="24"/>
+                <w:lang w:val="en-US"/>
+              </w:rPr>
+            </w:pPr>
+            <w:r>
+              <w:rPr>
+                <w:sz w:val="24"/>
+                <w:szCs w:val="24"/>
+                <w:lang w:val="en-US"/>
+              </w:rPr>
+              <w:t>SH-A84-R-S89</w:t>
+            </w:r>
+          </w:p>
+        </w:tc>
+        <w:tc>
+          <w:tcPr>
+            <w:tcW w:w="2358" w:type="dxa"/>
+          </w:tcPr>
+          <w:p>
+            <w:pPr>
+              <w:rPr>
+                <w:sz w:val="24"/>
+                <w:szCs w:val="24"/>
+                <w:lang w:val="en-US"/>
+              </w:rPr>
+            </w:pPr>
+            <w:r>
+              <w:rPr>
+                <w:sz w:val="24"/>
+                <w:szCs w:val="24"/>
+                <w:lang w:val="en-US"/>
+              </w:rPr>
+              <w:t>ST-A53-L-S110</w:t>
+            </w:r>
+          </w:p>
+        </w:tc>
+      </w:tr>
+      <w:tr>
+        <w:tc>
+          <w:tcPr>
+            <w:tcW w:w="988" w:type="dxa"/>
+          </w:tcPr>
+          <w:p>
+            <w:pPr>
+              <w:rPr>
+                <w:sz w:val="24"/>
+                <w:szCs w:val="24"/>
+                <w:lang w:val="en-US"/>
+              </w:rPr>
+            </w:pPr>
+            <w:r>
+              <w:rPr>
+                <w:sz w:val="24"/>
+                <w:szCs w:val="24"/>
+                <w:lang w:val="en-US"/>
+              </w:rPr>
+              <w:t>999</w:t>
+            </w:r>
+          </w:p>
+        </w:tc>
+        <w:tc>
+          <w:tcPr>
+            <w:tcW w:w="2409" w:type="dxa"/>
+          </w:tcPr>
+          <w:p>
+            <w:pPr>
+              <w:rPr>
+                <w:sz w:val="24"/>
+                <w:szCs w:val="24"/>
+                <w:lang w:val="en-US"/>
+              </w:rPr>
+            </w:pPr>
+            <w:r>
+              <w:rPr>
+                <w:sz w:val="24"/>
+                <w:szCs w:val="24"/>
+                <w:lang w:val="en-US"/>
+              </w:rPr>
+              <w:t>Para Chocolate</w:t>
+            </w:r>
+          </w:p>
+        </w:tc>
+        <w:tc>
+          <w:tcPr>
+            <w:tcW w:w="1560" w:type="dxa"/>
+          </w:tcPr>
+          <w:p>
+            <w:pPr>
+              <w:rPr>
+                <w:sz w:val="24"/>
+                <w:szCs w:val="24"/>
+                <w:lang w:val="en-US"/>
+              </w:rPr>
+            </w:pPr>
+            <w:r>
+              <w:rPr>
+                <w:sz w:val="24"/>
+                <w:szCs w:val="24"/>
+                <w:lang w:val="en-US"/>
+              </w:rPr>
+              <w:t>Chocolate</w:t>
+            </w:r>
+          </w:p>
+        </w:tc>
+        <w:tc>
+          <w:tcPr>
+            <w:tcW w:w="1701" w:type="dxa"/>
+          </w:tcPr>
+          <w:p>
+            <w:pPr>
+              <w:rPr>
+                <w:sz w:val="24"/>
+                <w:szCs w:val="24"/>
+                <w:lang w:val="en-US"/>
+              </w:rPr>
+            </w:pPr>
+            <w:r>
+              <w:rPr>
+                <w:sz w:val="24"/>
+                <w:szCs w:val="24"/>
+                <w:lang w:val="en-US"/>
+              </w:rPr>
+              <w:t>SH-A8-R-S9</w:t>
+            </w:r>
+          </w:p>
+        </w:tc>
+        <w:tc>
+          <w:tcPr>
+            <w:tcW w:w="2358" w:type="dxa"/>
+          </w:tcPr>
+          <w:p>
+            <w:pPr>
+              <w:rPr>
+                <w:sz w:val="24"/>
+                <w:szCs w:val="24"/>
+                <w:lang w:val="en-US"/>
+              </w:rPr>
+            </w:pPr>
+            <w:r>
+              <w:rPr>
+                <w:sz w:val="24"/>
+                <w:szCs w:val="24"/>
+                <w:lang w:val="en-US"/>
+              </w:rPr>
+              <w:t>ST-A5-L-S10</w:t>
+            </w:r>
+          </w:p>
+        </w:tc>
+      </w:tr>
+      <w:tr>
+        <w:tc>
+          <w:tcPr>
+            <w:tcW w:w="988" w:type="dxa"/>
+          </w:tcPr>
+          <w:p>
+            <w:pPr>
+              <w:rPr>
+                <w:sz w:val="24"/>
+                <w:szCs w:val="24"/>
+                <w:lang w:val="en-US"/>
+              </w:rPr>
+            </w:pPr>
+            <w:r>
+              <w:rPr>
+                <w:sz w:val="24"/>
+                <w:szCs w:val="24"/>
+                <w:lang w:val="en-US"/>
+              </w:rPr>
+              <w:t>867</w:t>
+            </w:r>
+          </w:p>
+        </w:tc>
+        <w:tc>
+          <w:tcPr>
+            <w:tcW w:w="2409" w:type="dxa"/>
+          </w:tcPr>
+          <w:p>
+            <w:pPr>
+              <w:rPr>
+                <w:sz w:val="24"/>
+                <w:szCs w:val="24"/>
+                <w:lang w:val="en-US"/>
+              </w:rPr>
+            </w:pPr>
+            <w:r>
+              <w:rPr>
+                <w:sz w:val="24"/>
+                <w:szCs w:val="24"/>
+                <w:lang w:val="en-US"/>
+              </w:rPr>
+              <w:t>Let's Potato Chips</w:t>
+            </w:r>
+          </w:p>
+        </w:tc>
+        <w:tc>
+          <w:tcPr>
+            <w:tcW w:w="1560" w:type="dxa"/>
+          </w:tcPr>
+          <w:p>
+            <w:pPr>
+              <w:rPr>
+                <w:sz w:val="24"/>
+                <w:szCs w:val="24"/>
+                <w:lang w:val="en-US"/>
+              </w:rPr>
+            </w:pPr>
+            <w:r>
+              <w:rPr>
+                <w:sz w:val="24"/>
+                <w:szCs w:val="24"/>
+                <w:lang w:val="en-US"/>
+              </w:rPr>
+              <w:t>Potato Chips</w:t>
+            </w:r>
+          </w:p>
+        </w:tc>
+        <w:tc>
+          <w:tcPr>
+            <w:tcW w:w="1701" w:type="dxa"/>
+          </w:tcPr>
+          <w:p>
+            <w:pPr>
+              <w:rPr>
+                <w:sz w:val="24"/>
+                <w:szCs w:val="24"/>
+                <w:lang w:val="en-US"/>
+              </w:rPr>
+            </w:pPr>
+            <w:r>
+              <w:rPr>
+                <w:sz w:val="24"/>
+                <w:szCs w:val="24"/>
+                <w:lang w:val="en-US"/>
+              </w:rPr>
+              <w:t>SH-A34-R-S9</w:t>
+            </w:r>
+          </w:p>
+        </w:tc>
+        <w:tc>
+          <w:tcPr>
+            <w:tcW w:w="2358" w:type="dxa"/>
+          </w:tcPr>
+          <w:p>
+            <w:pPr>
+              <w:rPr>
+                <w:sz w:val="24"/>
+                <w:szCs w:val="24"/>
+                <w:lang w:val="en-US"/>
+              </w:rPr>
+            </w:pPr>
+            <w:r>
+              <w:rPr>
+                <w:sz w:val="24"/>
+                <w:szCs w:val="24"/>
+                <w:lang w:val="en-US"/>
+              </w:rPr>
+              <w:t>St-A32-R-S10</w:t>
+            </w:r>
+          </w:p>
+        </w:tc>
+      </w:tr>
+      <w:tr>
+        <w:tc>
+          <w:tcPr>
+            <w:tcW w:w="988" w:type="dxa"/>
+          </w:tcPr>
+          <w:p>
+            <w:pPr>
+              <w:rPr>
+                <w:sz w:val="24"/>
+                <w:szCs w:val="24"/>
+                <w:lang w:val="en-US"/>
+              </w:rPr>
+            </w:pPr>
+            <w:r>
+              <w:rPr>
+                <w:sz w:val="24"/>
+                <w:szCs w:val="24"/>
+                <w:lang w:val="en-US"/>
+              </w:rPr>
+              <w:t>868</w:t>
+            </w:r>
+          </w:p>
+        </w:tc>
+        <w:tc>
+          <w:tcPr>
+            <w:tcW w:w="2409" w:type="dxa"/>
+          </w:tcPr>
+          <w:p>
+            <w:pPr>
+              <w:rPr>
+                <w:sz w:val="24"/>
+                <w:szCs w:val="24"/>
+                <w:lang w:val="en-US"/>
+              </w:rPr>
+            </w:pPr>
+            <w:r>
+              <w:rPr>
+                <w:sz w:val="24"/>
+                <w:szCs w:val="24"/>
+                <w:lang w:val="en-US"/>
+              </w:rPr>
+              <w:t>Tapu chips</w:t>
+            </w:r>
+          </w:p>
+        </w:tc>
+        <w:tc>
+          <w:tcPr>
+            <w:tcW w:w="1560" w:type="dxa"/>
+          </w:tcPr>
+          <w:p>
+            <w:pPr>
+              <w:rPr>
+                <w:sz w:val="24"/>
+                <w:szCs w:val="24"/>
+                <w:lang w:val="en-US"/>
+              </w:rPr>
+            </w:pPr>
+            <w:r>
+              <w:rPr>
+                <w:sz w:val="24"/>
+                <w:szCs w:val="24"/>
+                <w:lang w:val="en-US"/>
+              </w:rPr>
+              <w:t>Potato Chips</w:t>
+            </w:r>
+          </w:p>
+        </w:tc>
+        <w:tc>
+          <w:tcPr>
+            <w:tcW w:w="1701" w:type="dxa"/>
+          </w:tcPr>
+          <w:p>
+            <w:pPr>
+              <w:rPr>
+                <w:sz w:val="24"/>
+                <w:szCs w:val="24"/>
+                <w:lang w:val="en-US"/>
+              </w:rPr>
+            </w:pPr>
+            <w:r>
+              <w:rPr>
+                <w:sz w:val="24"/>
+                <w:szCs w:val="24"/>
+                <w:lang w:val="en-US"/>
+              </w:rPr>
+              <w:t>SH-A8-R-S9</w:t>
+            </w:r>
+          </w:p>
+        </w:tc>
+        <w:tc>
+          <w:tcPr>
+            <w:tcW w:w="2358" w:type="dxa"/>
+          </w:tcPr>
+          <w:p>
+            <w:pPr>
+              <w:rPr>
+                <w:sz w:val="24"/>
+                <w:szCs w:val="24"/>
+                <w:lang w:val="en-US"/>
+              </w:rPr>
+            </w:pPr>
+            <w:r>
+              <w:rPr>
+                <w:sz w:val="24"/>
+                <w:szCs w:val="24"/>
+                <w:lang w:val="en-US"/>
+              </w:rPr>
+              <w:t>ST-A5-L-S10</w:t>
+            </w:r>
+          </w:p>
+        </w:tc>
+      </w:tr>
+      <w:tr>
+        <w:tc>
+          <w:tcPr>
+            <w:tcW w:w="988" w:type="dxa"/>
+          </w:tcPr>
+          <w:p>
+            <w:pPr>
+              <w:rPr>
+                <w:sz w:val="24"/>
+                <w:szCs w:val="24"/>
+                <w:lang w:val="en-US"/>
+              </w:rPr>
+            </w:pPr>
+            <w:r>
+              <w:rPr>
+                <w:sz w:val="24"/>
+                <w:szCs w:val="24"/>
+                <w:lang w:val="en-US"/>
+              </w:rPr>
+              <w:t>81474</w:t>
+            </w:r>
+          </w:p>
+        </w:tc>
+        <w:tc>
+          <w:tcPr>
+            <w:tcW w:w="2409" w:type="dxa"/>
+          </w:tcPr>
+          <w:p>
+            <w:pPr>
+              <w:rPr>
+                <w:sz w:val="24"/>
+                <w:szCs w:val="24"/>
+                <w:lang w:val="en-US"/>
+              </w:rPr>
+            </w:pPr>
+            <w:r>
+              <w:rPr>
+                <w:sz w:val="24"/>
+                <w:szCs w:val="24"/>
+                <w:lang w:val="en-US"/>
+              </w:rPr>
+              <w:t>Snyders Chader</w:t>
+            </w:r>
+          </w:p>
+        </w:tc>
+        <w:tc>
+          <w:tcPr>
+            <w:tcW w:w="1560" w:type="dxa"/>
+          </w:tcPr>
+          <w:p>
+            <w:pPr>
+              <w:rPr>
+                <w:sz w:val="24"/>
+                <w:szCs w:val="24"/>
+                <w:lang w:val="en-US"/>
+              </w:rPr>
+            </w:pPr>
+            <w:r>
+              <w:rPr>
+                <w:sz w:val="24"/>
+                <w:szCs w:val="24"/>
+                <w:lang w:val="en-US"/>
+              </w:rPr>
+              <w:t>Snacks</w:t>
+            </w:r>
+          </w:p>
+        </w:tc>
+        <w:tc>
+          <w:tcPr>
+            <w:tcW w:w="1701" w:type="dxa"/>
+          </w:tcPr>
+          <w:p>
+            <w:pPr>
+              <w:rPr>
+                <w:sz w:val="24"/>
+                <w:szCs w:val="24"/>
+                <w:lang w:val="en-US"/>
+              </w:rPr>
+            </w:pPr>
+            <w:r>
+              <w:rPr>
+                <w:sz w:val="24"/>
+                <w:szCs w:val="24"/>
+                <w:lang w:val="en-US"/>
+              </w:rPr>
+              <w:t>SH-A1-R-S1</w:t>
+            </w:r>
+          </w:p>
+        </w:tc>
+        <w:tc>
+          <w:tcPr>
+            <w:tcW w:w="2358" w:type="dxa"/>
+          </w:tcPr>
+          <w:p>
+            <w:pPr>
+              <w:rPr>
+                <w:sz w:val="24"/>
+                <w:szCs w:val="24"/>
+                <w:lang w:val="en-US"/>
+              </w:rPr>
+            </w:pPr>
+            <w:r>
+              <w:rPr>
+                <w:sz w:val="24"/>
+                <w:szCs w:val="24"/>
+                <w:lang w:val="en-US"/>
+              </w:rPr>
+              <w:t>ST-A1-L-S1</w:t>
+            </w:r>
+          </w:p>
+        </w:tc>
+      </w:tr>
+      <w:tr>
+        <w:tc>
+          <w:tcPr>
+            <w:tcW w:w="988" w:type="dxa"/>
+          </w:tcPr>
+          <w:p>
+            <w:pPr>
+              <w:rPr>
+                <w:sz w:val="24"/>
+                <w:szCs w:val="24"/>
+                <w:lang w:val="en-US"/>
+              </w:rPr>
+            </w:pPr>
+            <w:r>
+              <w:rPr>
+                <w:sz w:val="24"/>
+                <w:szCs w:val="24"/>
+                <w:lang w:val="en-US"/>
+              </w:rPr>
+              <w:t>11111</w:t>
+            </w:r>
+          </w:p>
+        </w:tc>
+        <w:tc>
+          <w:tcPr>
+            <w:tcW w:w="2409" w:type="dxa"/>
+          </w:tcPr>
+          <w:p>
+            <w:pPr>
+              <w:rPr>
+                <w:sz w:val="24"/>
+                <w:szCs w:val="24"/>
+                <w:lang w:val="en-US"/>
+              </w:rPr>
+            </w:pPr>
+            <w:r>
+              <w:rPr>
+                <w:sz w:val="24"/>
+                <w:szCs w:val="24"/>
+                <w:lang w:val="en-US"/>
+              </w:rPr>
+              <w:t xml:space="preserve">Cola Zero </w:t>
+            </w:r>
+          </w:p>
+        </w:tc>
+        <w:tc>
+          <w:tcPr>
+            <w:tcW w:w="1560" w:type="dxa"/>
+          </w:tcPr>
+          <w:p>
+            <w:pPr>
+              <w:rPr>
+                <w:sz w:val="24"/>
+                <w:szCs w:val="24"/>
+                <w:lang w:val="en-US"/>
+              </w:rPr>
+            </w:pPr>
+            <w:r>
+              <w:rPr>
+                <w:sz w:val="24"/>
+                <w:szCs w:val="24"/>
+                <w:lang w:val="en-US"/>
+              </w:rPr>
+              <w:t>CocaCola products</w:t>
+            </w:r>
+          </w:p>
+        </w:tc>
+        <w:tc>
+          <w:tcPr>
+            <w:tcW w:w="1701" w:type="dxa"/>
+          </w:tcPr>
+          <w:p>
+            <w:pPr>
+              <w:rPr>
+                <w:sz w:val="24"/>
+                <w:szCs w:val="24"/>
+                <w:lang w:val="en-US"/>
+              </w:rPr>
+            </w:pPr>
+            <w:r>
+              <w:rPr>
+                <w:sz w:val="24"/>
+                <w:szCs w:val="24"/>
+                <w:lang w:val="en-US"/>
+              </w:rPr>
+              <w:t>SH-A2-R-S4</w:t>
+            </w:r>
+          </w:p>
+        </w:tc>
+        <w:tc>
+          <w:tcPr>
+            <w:tcW w:w="2358" w:type="dxa"/>
+          </w:tcPr>
+          <w:p>
+            <w:pPr>
+              <w:rPr>
+                <w:sz w:val="24"/>
+                <w:szCs w:val="24"/>
+                <w:lang w:val="en-US"/>
+              </w:rPr>
+            </w:pPr>
+            <w:r>
+              <w:rPr>
+                <w:sz w:val="24"/>
+                <w:szCs w:val="24"/>
+                <w:lang w:val="en-US"/>
+              </w:rPr>
+              <w:t>St-A7-L-S45</w:t>
+            </w:r>
+          </w:p>
+        </w:tc>
+      </w:tr>
+      <w:tr>
+        <w:tc>
+          <w:tcPr>
+            <w:tcW w:w="988" w:type="dxa"/>
+          </w:tcPr>
+          <w:p>
+            <w:pPr>
+              <w:rPr>
+                <w:sz w:val="24"/>
+                <w:szCs w:val="24"/>
+                <w:lang w:val="en-US"/>
+              </w:rPr>
+            </w:pPr>
+            <w:r>
+              <w:rPr>
+                <w:sz w:val="24"/>
+                <w:szCs w:val="24"/>
+                <w:lang w:val="en-US"/>
+              </w:rPr>
+              <w:t>11115</w:t>
+            </w:r>
+          </w:p>
+        </w:tc>
+        <w:tc>
+          <w:tcPr>
+            <w:tcW w:w="2409" w:type="dxa"/>
+          </w:tcPr>
+          <w:p>
+            <w:pPr>
+              <w:rPr>
+                <w:sz w:val="24"/>
+                <w:szCs w:val="24"/>
+                <w:lang w:val="en-US"/>
+              </w:rPr>
+            </w:pPr>
+            <w:r>
+              <w:rPr>
+                <w:sz w:val="24"/>
+                <w:szCs w:val="24"/>
+                <w:lang w:val="en-US"/>
+              </w:rPr>
+              <w:t>Fanta</w:t>
+            </w:r>
+          </w:p>
+        </w:tc>
+        <w:tc>
+          <w:tcPr>
+            <w:tcW w:w="1560" w:type="dxa"/>
+          </w:tcPr>
+          <w:p>
+            <w:pPr>
+              <w:rPr>
+                <w:sz w:val="24"/>
+                <w:szCs w:val="24"/>
+                <w:lang w:val="en-US"/>
+              </w:rPr>
+            </w:pPr>
+            <w:r>
+              <w:rPr>
+                <w:sz w:val="24"/>
+                <w:szCs w:val="24"/>
+                <w:lang w:val="en-US"/>
+              </w:rPr>
+              <w:t>CocaCola Products</w:t>
+            </w:r>
+          </w:p>
+        </w:tc>
+        <w:tc>
+          <w:tcPr>
+            <w:tcW w:w="1701" w:type="dxa"/>
+          </w:tcPr>
+          <w:p>
+            <w:pPr>
+              <w:rPr>
+                <w:sz w:val="24"/>
+                <w:szCs w:val="24"/>
+                <w:lang w:val="en-US"/>
+              </w:rPr>
+            </w:pPr>
+            <w:r>
+              <w:rPr>
+                <w:sz w:val="24"/>
+                <w:szCs w:val="24"/>
+                <w:lang w:val="en-US"/>
+              </w:rPr>
+              <w:t>SH-A7-R-S5</w:t>
+            </w:r>
+          </w:p>
+        </w:tc>
+        <w:tc>
+          <w:tcPr>
+            <w:tcW w:w="2358" w:type="dxa"/>
+          </w:tcPr>
+          <w:p>
+            <w:pPr>
+              <w:rPr>
+                <w:sz w:val="24"/>
+                <w:szCs w:val="24"/>
+                <w:lang w:val="en-US"/>
+              </w:rPr>
+            </w:pPr>
+            <w:r>
+              <w:rPr>
+                <w:sz w:val="24"/>
+                <w:szCs w:val="24"/>
+                <w:lang w:val="en-US"/>
+              </w:rPr>
+              <w:t>ST-A7-L-S45</w:t>
+            </w:r>
+          </w:p>
+        </w:tc>
+      </w:tr>
+      <w:tr>
+        <w:tc>
+          <w:tcPr>
+            <w:tcW w:w="988" w:type="dxa"/>
+          </w:tcPr>
+          <w:p>
+            <w:pPr>
+              <w:rPr>
+                <w:sz w:val="24"/>
+                <w:szCs w:val="24"/>
+                <w:lang w:val="en-US"/>
+              </w:rPr>
+            </w:pPr>
+            <w:r>
+              <w:rPr>
+                <w:sz w:val="24"/>
+                <w:szCs w:val="24"/>
+                <w:lang w:val="en-US"/>
+              </w:rPr>
+              <w:t>22285</w:t>
+            </w:r>
+          </w:p>
+        </w:tc>
+        <w:tc>
+          <w:tcPr>
+            <w:tcW w:w="2409" w:type="dxa"/>
+          </w:tcPr>
+          <w:p>
+            <w:pPr>
+              <w:rPr>
+                <w:sz w:val="24"/>
+                <w:szCs w:val="24"/>
+                <w:lang w:val="en-US"/>
+              </w:rPr>
+            </w:pPr>
+            <w:r>
+              <w:rPr>
+                <w:sz w:val="24"/>
+                <w:szCs w:val="24"/>
+                <w:lang w:val="en-US"/>
+              </w:rPr>
+              <w:t>Goldstar 500ml</w:t>
+            </w:r>
+          </w:p>
+        </w:tc>
+        <w:tc>
+          <w:tcPr>
+            <w:tcW w:w="1560" w:type="dxa"/>
+          </w:tcPr>
+          <w:p>
+            <w:pPr>
+              <w:rPr>
+                <w:sz w:val="24"/>
+                <w:szCs w:val="24"/>
+                <w:lang w:val="en-US"/>
+              </w:rPr>
+            </w:pPr>
+            <w:r>
+              <w:rPr>
+                <w:sz w:val="24"/>
+                <w:szCs w:val="24"/>
+                <w:lang w:val="en-US"/>
+              </w:rPr>
+              <w:t>Beers</w:t>
+            </w:r>
+          </w:p>
+        </w:tc>
+        <w:tc>
+          <w:tcPr>
+            <w:tcW w:w="1701" w:type="dxa"/>
+          </w:tcPr>
+          <w:p>
+            <w:pPr>
+              <w:rPr>
+                <w:sz w:val="24"/>
+                <w:szCs w:val="24"/>
+                <w:lang w:val="en-US"/>
+              </w:rPr>
+            </w:pPr>
+            <w:r>
+              <w:rPr>
+                <w:sz w:val="24"/>
+                <w:szCs w:val="24"/>
+                <w:lang w:val="en-US"/>
+              </w:rPr>
+              <w:t>SH-A6-R-S14</w:t>
+            </w:r>
+          </w:p>
+        </w:tc>
+        <w:tc>
+          <w:tcPr>
+            <w:tcW w:w="2358" w:type="dxa"/>
+          </w:tcPr>
+          <w:p>
+            <w:pPr>
+              <w:rPr>
+                <w:sz w:val="24"/>
+                <w:szCs w:val="24"/>
+                <w:lang w:val="en-US"/>
+              </w:rPr>
+            </w:pPr>
+            <w:r>
+              <w:rPr>
+                <w:sz w:val="24"/>
+                <w:szCs w:val="24"/>
+                <w:lang w:val="en-US"/>
+              </w:rPr>
+              <w:t>ST-A6-L-S15</w:t>
+            </w:r>
+          </w:p>
+        </w:tc>
+      </w:tr>
+      <w:tr>
+        <w:tc>
+          <w:tcPr>
+            <w:tcW w:w="988" w:type="dxa"/>
+          </w:tcPr>
+          <w:p>
+            <w:pPr>
+              <w:rPr>
+                <w:sz w:val="24"/>
+                <w:szCs w:val="24"/>
+                <w:lang w:val="en-US"/>
+              </w:rPr>
+            </w:pPr>
+            <w:r>
+              <w:rPr>
+                <w:sz w:val="24"/>
+                <w:szCs w:val="24"/>
+                <w:lang w:val="en-US"/>
+              </w:rPr>
+              <w:t>25285</w:t>
+            </w:r>
+          </w:p>
+        </w:tc>
+        <w:tc>
+          <w:tcPr>
+            <w:tcW w:w="2409" w:type="dxa"/>
+          </w:tcPr>
+          <w:p>
+            <w:pPr>
+              <w:rPr>
+                <w:sz w:val="24"/>
+                <w:szCs w:val="24"/>
+                <w:lang w:val="en-US"/>
+              </w:rPr>
+            </w:pPr>
+            <w:r>
+              <w:rPr>
+                <w:sz w:val="24"/>
+                <w:szCs w:val="24"/>
+                <w:lang w:val="en-US"/>
+              </w:rPr>
+              <w:t>Guinness beer 400ml</w:t>
+            </w:r>
+          </w:p>
+        </w:tc>
+        <w:tc>
+          <w:tcPr>
+            <w:tcW w:w="1560" w:type="dxa"/>
+          </w:tcPr>
+          <w:p>
+            <w:pPr>
+              <w:rPr>
+                <w:sz w:val="24"/>
+                <w:szCs w:val="24"/>
+                <w:lang w:val="en-US"/>
+              </w:rPr>
+            </w:pPr>
+            <w:r>
+              <w:rPr>
+                <w:sz w:val="24"/>
+                <w:szCs w:val="24"/>
+                <w:lang w:val="en-US"/>
+              </w:rPr>
+              <w:t>Beers</w:t>
+            </w:r>
+          </w:p>
+        </w:tc>
+        <w:tc>
+          <w:tcPr>
+            <w:tcW w:w="1701" w:type="dxa"/>
+          </w:tcPr>
+          <w:p>
+            <w:pPr>
+              <w:rPr>
+                <w:sz w:val="24"/>
+                <w:szCs w:val="24"/>
+                <w:lang w:val="en-US"/>
+              </w:rPr>
+            </w:pPr>
+            <w:r>
+              <w:rPr>
+                <w:sz w:val="24"/>
+                <w:szCs w:val="24"/>
+                <w:lang w:val="en-US"/>
+              </w:rPr>
+              <w:t>SH-A6-R-S15</w:t>
+            </w:r>
+          </w:p>
+        </w:tc>
+        <w:tc>
+          <w:tcPr>
+            <w:tcW w:w="2358" w:type="dxa"/>
+          </w:tcPr>
+          <w:p>
+            <w:pPr>
+              <w:rPr>
+                <w:sz w:val="24"/>
+                <w:szCs w:val="24"/>
+                <w:lang w:val="en-US"/>
+              </w:rPr>
+            </w:pPr>
+            <w:r>
+              <w:rPr>
+                <w:sz w:val="24"/>
+                <w:szCs w:val="24"/>
+                <w:lang w:val="en-US"/>
+              </w:rPr>
+              <w:t>ST-A6-L-S15</w:t>
+            </w:r>
+          </w:p>
+        </w:tc>
+      </w:tr>
+      <w:tr>
+        <w:tc>
+          <w:tcPr>
+            <w:tcW w:w="988" w:type="dxa"/>
+          </w:tcPr>
+          <w:p>
+            <w:pPr>
+              <w:rPr>
+                <w:sz w:val="24"/>
+                <w:szCs w:val="24"/>
+                <w:lang w:val="en-US"/>
+              </w:rPr>
+            </w:pPr>
+            <w:r>
+              <w:rPr>
+                <w:sz w:val="24"/>
+                <w:szCs w:val="24"/>
+                <w:lang w:val="en-US"/>
+              </w:rPr>
+              <w:t>25885</w:t>
+            </w:r>
+          </w:p>
+        </w:tc>
+        <w:tc>
+          <w:tcPr>
+            <w:tcW w:w="2409" w:type="dxa"/>
+          </w:tcPr>
+          <w:p>
+            <w:pPr>
+              <w:rPr>
+                <w:sz w:val="24"/>
+                <w:szCs w:val="24"/>
+                <w:lang w:val="en-US"/>
+              </w:rPr>
+            </w:pPr>
+            <w:r>
+              <w:rPr>
+                <w:sz w:val="24"/>
+                <w:szCs w:val="24"/>
+                <w:lang w:val="en-US"/>
+              </w:rPr>
+              <w:t>Jack daniels 750ml</w:t>
+            </w:r>
+          </w:p>
+        </w:tc>
+        <w:tc>
+          <w:tcPr>
+            <w:tcW w:w="1560" w:type="dxa"/>
+          </w:tcPr>
+          <w:p>
+            <w:pPr>
+              <w:rPr>
+                <w:sz w:val="24"/>
+                <w:szCs w:val="24"/>
+                <w:lang w:val="en-US"/>
+              </w:rPr>
+            </w:pPr>
+            <w:r>
+              <w:rPr>
+                <w:sz w:val="24"/>
+                <w:szCs w:val="24"/>
+                <w:lang w:val="en-US"/>
+              </w:rPr>
+              <w:t>Liqueurs</w:t>
+            </w:r>
+          </w:p>
+        </w:tc>
+        <w:tc>
+          <w:tcPr>
+            <w:tcW w:w="1701" w:type="dxa"/>
+          </w:tcPr>
+          <w:p>
+            <w:pPr>
+              <w:rPr>
+                <w:sz w:val="24"/>
+                <w:szCs w:val="24"/>
+                <w:lang w:val="en-US"/>
+              </w:rPr>
+            </w:pPr>
+            <w:r>
+              <w:rPr>
+                <w:sz w:val="24"/>
+                <w:szCs w:val="24"/>
+                <w:lang w:val="en-US"/>
+              </w:rPr>
+              <w:t>SH-A6-R-S15</w:t>
+            </w:r>
+          </w:p>
+        </w:tc>
+        <w:tc>
+          <w:tcPr>
+            <w:tcW w:w="2358" w:type="dxa"/>
+          </w:tcPr>
+          <w:p>
+            <w:pPr>
+              <w:rPr>
+                <w:sz w:val="24"/>
+                <w:szCs w:val="24"/>
+                <w:lang w:val="en-US"/>
+              </w:rPr>
+            </w:pPr>
+            <w:r>
+              <w:rPr>
+                <w:sz w:val="24"/>
+                <w:szCs w:val="24"/>
+                <w:lang w:val="en-US"/>
+              </w:rPr>
+              <w:t>ST-A6-L-S15</w:t>
+            </w:r>
+          </w:p>
+        </w:tc>
+      </w:tr>
+      <w:tr>
+        <w:tc>
+          <w:tcPr>
+            <w:tcW w:w="988" w:type="dxa"/>
+          </w:tcPr>
+          <w:p>
+            <w:pPr>
+              <w:rPr>
+                <w:sz w:val="24"/>
+                <w:szCs w:val="24"/>
+                <w:lang w:val="en-US"/>
+              </w:rPr>
+            </w:pPr>
+            <w:r>
+              <w:rPr>
+                <w:sz w:val="24"/>
+                <w:szCs w:val="24"/>
+                <w:lang w:val="en-US"/>
+              </w:rPr>
+              <w:t>7789</w:t>
+            </w:r>
+          </w:p>
+        </w:tc>
+        <w:tc>
+          <w:tcPr>
+            <w:tcW w:w="2409" w:type="dxa"/>
+          </w:tcPr>
+          <w:p>
+            <w:pPr>
+              <w:rPr>
+                <w:sz w:val="24"/>
+                <w:szCs w:val="24"/>
+                <w:lang w:val="en-US"/>
+              </w:rPr>
+            </w:pPr>
+            <w:r>
+              <w:rPr>
+                <w:sz w:val="24"/>
+                <w:szCs w:val="24"/>
+                <w:lang w:val="en-US"/>
+              </w:rPr>
+              <w:t>Chicken breasts 1kg</w:t>
+            </w:r>
+          </w:p>
+        </w:tc>
+        <w:tc>
+          <w:tcPr>
+            <w:tcW w:w="1560" w:type="dxa"/>
+          </w:tcPr>
+          <w:p>
+            <w:pPr>
+              <w:rPr>
+                <w:sz w:val="24"/>
+                <w:szCs w:val="24"/>
+                <w:lang w:val="en-US"/>
+              </w:rPr>
+            </w:pPr>
+            <w:r>
+              <w:rPr>
+                <w:sz w:val="24"/>
+                <w:szCs w:val="24"/>
+                <w:lang w:val="en-US"/>
+              </w:rPr>
+              <w:t>Chicken</w:t>
+            </w:r>
+          </w:p>
+        </w:tc>
+        <w:tc>
+          <w:tcPr>
+            <w:tcW w:w="1701" w:type="dxa"/>
+          </w:tcPr>
+          <w:p>
+            <w:pPr>
+              <w:rPr>
+                <w:sz w:val="24"/>
+                <w:szCs w:val="24"/>
+                <w:lang w:val="en-US"/>
+              </w:rPr>
+            </w:pPr>
+            <w:r>
+              <w:rPr>
+                <w:sz w:val="24"/>
+                <w:szCs w:val="24"/>
+                <w:lang w:val="en-US"/>
+              </w:rPr>
+              <w:t>SH-A9-L-S18</w:t>
+            </w:r>
+          </w:p>
+        </w:tc>
+        <w:tc>
+          <w:tcPr>
+            <w:tcW w:w="2358" w:type="dxa"/>
+          </w:tcPr>
+          <w:p>
+            <w:pPr>
+              <w:rPr>
+                <w:sz w:val="24"/>
+                <w:szCs w:val="24"/>
+                <w:lang w:val="en-US"/>
+              </w:rPr>
+            </w:pPr>
+            <w:r>
+              <w:rPr>
+                <w:sz w:val="24"/>
+                <w:szCs w:val="24"/>
+                <w:lang w:val="en-US"/>
+              </w:rPr>
+              <w:t>ST-A39-L-S1</w:t>
+            </w:r>
+          </w:p>
+        </w:tc>
+      </w:tr>
+      <w:tr>
+        <w:tc>
+          <w:tcPr>
+            <w:tcW w:w="988" w:type="dxa"/>
+          </w:tcPr>
+          <w:p>
+            <w:pPr>
+              <w:rPr>
+                <w:sz w:val="24"/>
+                <w:szCs w:val="24"/>
+                <w:lang w:val="en-US"/>
+              </w:rPr>
+            </w:pPr>
+            <w:r>
+              <w:rPr>
+                <w:sz w:val="24"/>
+                <w:szCs w:val="24"/>
+                <w:lang w:val="en-US"/>
+              </w:rPr>
+              <w:t>7790</w:t>
+            </w:r>
+          </w:p>
+        </w:tc>
+        <w:tc>
+          <w:tcPr>
+            <w:tcW w:w="2409" w:type="dxa"/>
+          </w:tcPr>
+          <w:p>
+            <w:pPr>
+              <w:rPr>
+                <w:sz w:val="24"/>
+                <w:szCs w:val="24"/>
+                <w:lang w:val="en-US"/>
+              </w:rPr>
+            </w:pPr>
+            <w:r>
+              <w:rPr>
+                <w:sz w:val="24"/>
+                <w:szCs w:val="24"/>
+                <w:lang w:val="en-US"/>
+              </w:rPr>
+              <w:t>Chicken Wings 1kg</w:t>
+            </w:r>
+          </w:p>
+        </w:tc>
+        <w:tc>
+          <w:tcPr>
+            <w:tcW w:w="1560" w:type="dxa"/>
+          </w:tcPr>
+          <w:p>
+            <w:pPr>
+              <w:rPr>
+                <w:sz w:val="24"/>
+                <w:szCs w:val="24"/>
+                <w:lang w:val="en-US"/>
+              </w:rPr>
+            </w:pPr>
+            <w:r>
+              <w:rPr>
+                <w:sz w:val="24"/>
+                <w:szCs w:val="24"/>
+                <w:lang w:val="en-US"/>
+              </w:rPr>
+              <w:t>Chicken</w:t>
+            </w:r>
+          </w:p>
+        </w:tc>
+        <w:tc>
+          <w:tcPr>
+            <w:tcW w:w="1701" w:type="dxa"/>
+          </w:tcPr>
+          <w:p>
+            <w:pPr>
+              <w:rPr>
+                <w:sz w:val="24"/>
+                <w:szCs w:val="24"/>
+                <w:lang w:val="en-US"/>
+              </w:rPr>
+            </w:pPr>
+            <w:r>
+              <w:rPr>
+                <w:sz w:val="24"/>
+                <w:szCs w:val="24"/>
+                <w:lang w:val="en-US"/>
+              </w:rPr>
+              <w:t>S</w:t>
+            </w:r>
+            <w:r>
+              <w:rPr>
+                <w:sz w:val="24"/>
+                <w:szCs w:val="24"/>
+                <w:lang w:val="en-US"/>
+              </w:rPr>
+              <w:t>H-A9-L-S19</w:t>
+            </w:r>
+          </w:p>
+        </w:tc>
+        <w:tc>
+          <w:tcPr>
+            <w:tcW w:w="2358" w:type="dxa"/>
+          </w:tcPr>
+          <w:p>
+            <w:pPr>
+              <w:rPr>
+                <w:sz w:val="24"/>
+                <w:szCs w:val="24"/>
+                <w:lang w:val="en-US"/>
+              </w:rPr>
+            </w:pPr>
+            <w:r>
+              <w:rPr>
+                <w:sz w:val="24"/>
+                <w:szCs w:val="24"/>
+                <w:lang w:val="en-US"/>
+              </w:rPr>
+              <w:t>ST-A39-L-S2</w:t>
+            </w:r>
+          </w:p>
+        </w:tc>
+      </w:tr>
+      <w:tr>
+        <w:tc>
+          <w:tcPr>
+            <w:tcW w:w="988" w:type="dxa"/>
+          </w:tcPr>
+          <w:p>
+            <w:pPr>
+              <w:rPr>
+                <w:sz w:val="24"/>
+                <w:szCs w:val="24"/>
+                <w:lang w:val="en-US"/>
+              </w:rPr>
+            </w:pPr>
+            <w:r>
+              <w:rPr>
+                <w:sz w:val="24"/>
+                <w:szCs w:val="24"/>
+                <w:lang w:val="en-US"/>
+              </w:rPr>
+              <w:t>7794</w:t>
+            </w:r>
+          </w:p>
+        </w:tc>
+        <w:tc>
+          <w:tcPr>
+            <w:tcW w:w="2409" w:type="dxa"/>
+          </w:tcPr>
+          <w:p>
+            <w:pPr>
+              <w:rPr>
+                <w:sz w:val="24"/>
+                <w:szCs w:val="24"/>
+                <w:lang w:val="en-US"/>
+              </w:rPr>
+            </w:pPr>
+            <w:r>
+              <w:rPr>
+                <w:sz w:val="24"/>
+                <w:szCs w:val="24"/>
+                <w:lang w:val="en-US"/>
+              </w:rPr>
+              <w:t>Whole Salmon</w:t>
+            </w:r>
+          </w:p>
+        </w:tc>
+        <w:tc>
+          <w:tcPr>
+            <w:tcW w:w="1560" w:type="dxa"/>
+          </w:tcPr>
+          <w:p>
+            <w:pPr>
+              <w:rPr>
+                <w:sz w:val="24"/>
+                <w:szCs w:val="24"/>
+                <w:lang w:val="en-US"/>
+              </w:rPr>
+            </w:pPr>
+            <w:r>
+              <w:rPr>
+                <w:sz w:val="24"/>
+                <w:szCs w:val="24"/>
+                <w:lang w:val="en-US"/>
+              </w:rPr>
+              <w:t>Fish</w:t>
+            </w:r>
+          </w:p>
+        </w:tc>
+        <w:tc>
+          <w:tcPr>
+            <w:tcW w:w="1701" w:type="dxa"/>
+          </w:tcPr>
+          <w:p>
+            <w:pPr>
+              <w:rPr>
+                <w:sz w:val="24"/>
+                <w:szCs w:val="24"/>
+                <w:lang w:val="en-US"/>
+              </w:rPr>
+            </w:pPr>
+            <w:r>
+              <w:rPr>
+                <w:sz w:val="24"/>
+                <w:szCs w:val="24"/>
+                <w:lang w:val="en-US"/>
+              </w:rPr>
+              <w:t>SH-A9-L-S20</w:t>
+            </w:r>
+          </w:p>
+        </w:tc>
+        <w:tc>
+          <w:tcPr>
+            <w:tcW w:w="2358" w:type="dxa"/>
+          </w:tcPr>
+          <w:p>
+            <w:pPr>
+              <w:rPr>
+                <w:sz w:val="24"/>
+                <w:szCs w:val="24"/>
+                <w:lang w:val="en-US"/>
+              </w:rPr>
+            </w:pPr>
+            <w:r>
+              <w:rPr>
+                <w:sz w:val="24"/>
+                <w:szCs w:val="24"/>
+                <w:lang w:val="en-US"/>
+              </w:rPr>
+              <w:t>ST-A39-L-S3</w:t>
+            </w:r>
+          </w:p>
+        </w:tc>
+      </w:tr>
+    </w:tbl>
+    <w:p>
+      <w:pPr>
+        <w:rPr>
+          <w:sz w:val="24"/>
+          <w:szCs w:val="24"/>
+          <w:lang w:val="en-US"/>
+        </w:rPr>
+      </w:pPr>
+    </w:p>
+    <w:p>
+      <w:pPr>
+        <w:rPr>
+          <w:sz w:val="24"/>
+          <w:szCs w:val="24"/>
+          <w:lang w:val="en-US"/>
+        </w:rPr>
+      </w:pPr>
+      <w:r>
+        <w:rPr>
+          <w:sz w:val="24"/>
+          <w:szCs w:val="24"/>
+          <w:lang w:val="en-US"/>
+        </w:rPr>
+        <w:t xml:space="preserve">Categories – </w:t>
+      </w:r>
+    </w:p>
+    <w:p>
+      <w:pPr>
+        <w:rPr>
+          <w:sz w:val="24"/>
+          <w:szCs w:val="24"/>
+          <w:lang w:val="en-US"/>
+        </w:rPr>
+      </w:pPr>
+      <w:r>
+        <w:rPr>
+          <w:sz w:val="24"/>
+          <w:szCs w:val="24"/>
+          <w:u w:val="single"/>
+          <w:lang w:val="en-US"/>
+        </w:rPr>
+        <w:t>Category -&gt; Parant category</w:t>
+      </w:r>
+      <w:r>
+        <w:rPr>
+          <w:sz w:val="24"/>
+          <w:szCs w:val="24"/>
+          <w:lang w:val="en-US"/>
+        </w:rPr>
+        <w:t>:</w:t>
+      </w:r>
+    </w:p>
+    <w:p>
+      <w:pPr>
+        <w:pStyle w:val="ListParagraph"/>
+        <w:numPr>
+          <w:ilvl w:val="0"/>
+          <w:numId w:val="2"/>
+        </w:numPr>
+        <w:rPr>
+          <w:sz w:val="24"/>
+          <w:szCs w:val="24"/>
+          <w:lang w:val="en-US"/>
+        </w:rPr>
+      </w:pPr>
+      <w:r>
+        <w:rPr>
+          <w:sz w:val="24"/>
+          <w:szCs w:val="24"/>
+          <w:lang w:val="en-US"/>
+        </w:rPr>
+        <w:t>Dairy product -&gt; no parent category.</w:t>
+      </w:r>
+    </w:p>
+    <w:p>
+      <w:pPr>
+        <w:pStyle w:val="ListParagraph"/>
+        <w:numPr>
+          <w:ilvl w:val="0"/>
+          <w:numId w:val="2"/>
+        </w:numPr>
+        <w:rPr>
+          <w:sz w:val="24"/>
+          <w:szCs w:val="24"/>
+          <w:lang w:val="en-US"/>
+        </w:rPr>
+      </w:pPr>
+      <w:r>
+        <w:rPr>
+          <w:sz w:val="24"/>
+          <w:szCs w:val="24"/>
+          <w:lang w:val="en-US"/>
+        </w:rPr>
+        <w:t xml:space="preserve">Milks -&gt; </w:t>
+      </w:r>
+      <w:r>
+        <w:rPr>
+          <w:sz w:val="24"/>
+          <w:szCs w:val="24"/>
+          <w:lang w:val="en-US"/>
+        </w:rPr>
+        <w:t>Dairy product</w:t>
+      </w:r>
+      <w:r>
+        <w:rPr>
+          <w:sz w:val="24"/>
+          <w:szCs w:val="24"/>
+          <w:lang w:val="en-US"/>
+        </w:rPr>
+        <w:t>.</w:t>
+      </w:r>
+    </w:p>
+    <w:p>
+      <w:pPr>
+        <w:pStyle w:val="ListParagraph"/>
+        <w:numPr>
+          <w:ilvl w:val="0"/>
+          <w:numId w:val="2"/>
+        </w:numPr>
+        <w:rPr>
+          <w:sz w:val="24"/>
+          <w:szCs w:val="24"/>
+          <w:lang w:val="en-US"/>
+        </w:rPr>
+      </w:pPr>
+      <w:r>
+        <w:rPr>
+          <w:sz w:val="24"/>
+          <w:szCs w:val="24"/>
+          <w:lang w:val="en-US"/>
+        </w:rPr>
+        <w:t>Tnuva -&gt; Milks.</w:t>
+      </w:r>
+    </w:p>
+    <w:p>
+      <w:pPr>
+        <w:pStyle w:val="ListParagraph"/>
+        <w:numPr>
+          <w:ilvl w:val="0"/>
+          <w:numId w:val="2"/>
+        </w:numPr>
+        <w:rPr>
+          <w:sz w:val="24"/>
+          <w:szCs w:val="24"/>
+          <w:lang w:val="en-US"/>
+        </w:rPr>
+      </w:pPr>
+      <w:r>
+        <w:rPr>
+          <w:sz w:val="24"/>
+          <w:szCs w:val="24"/>
+          <w:lang w:val="en-US"/>
+        </w:rPr>
+        <w:t>Tara -&gt; Milks.</w:t>
+      </w:r>
+    </w:p>
+    <w:p>
+      <w:pPr>
+        <w:pStyle w:val="ListParagraph"/>
+        <w:numPr>
+          <w:ilvl w:val="0"/>
+          <w:numId w:val="2"/>
+        </w:numPr>
+        <w:rPr>
+          <w:sz w:val="24"/>
+          <w:szCs w:val="24"/>
+          <w:lang w:val="en-US"/>
+        </w:rPr>
+      </w:pPr>
+      <w:r>
+        <w:rPr>
+          <w:sz w:val="24"/>
+          <w:szCs w:val="24"/>
+          <w:lang w:val="en-US"/>
+        </w:rPr>
+        <w:t>Yotvata -&gt; Milks.</w:t>
+      </w:r>
+    </w:p>
+    <w:p>
+      <w:pPr>
+        <w:pStyle w:val="ListParagraph"/>
+        <w:numPr>
+          <w:ilvl w:val="0"/>
+          <w:numId w:val="2"/>
+        </w:numPr>
+        <w:rPr>
+          <w:sz w:val="24"/>
+          <w:szCs w:val="24"/>
+          <w:lang w:val="en-US"/>
+        </w:rPr>
+      </w:pPr>
+      <w:r>
+        <w:rPr>
+          <w:sz w:val="24"/>
+          <w:szCs w:val="24"/>
+          <w:lang w:val="en-US"/>
+        </w:rPr>
+        <w:t>Cheese -&gt; Dairy products.</w:t>
+      </w:r>
+    </w:p>
+    <w:p>
+      <w:pPr>
+        <w:pStyle w:val="ListParagraph"/>
+        <w:numPr>
+          <w:ilvl w:val="0"/>
+          <w:numId w:val="2"/>
+        </w:numPr>
+        <w:rPr>
+          <w:sz w:val="24"/>
+          <w:szCs w:val="24"/>
+          <w:lang w:val="en-US"/>
+        </w:rPr>
+      </w:pPr>
+      <w:r>
+        <w:rPr>
+          <w:sz w:val="24"/>
+          <w:szCs w:val="24"/>
+          <w:lang w:val="en-US"/>
+        </w:rPr>
+        <w:t>Hard cheeses -&gt; Cheese.</w:t>
+      </w:r>
+    </w:p>
+    <w:p>
+      <w:pPr>
+        <w:pStyle w:val="ListParagraph"/>
+        <w:numPr>
+          <w:ilvl w:val="0"/>
+          <w:numId w:val="2"/>
+        </w:numPr>
+        <w:rPr>
+          <w:sz w:val="24"/>
+          <w:szCs w:val="24"/>
+          <w:lang w:val="en-US"/>
+        </w:rPr>
+      </w:pPr>
+      <w:r>
+        <w:rPr>
+          <w:sz w:val="24"/>
+          <w:szCs w:val="24"/>
+          <w:lang w:val="en-US"/>
+        </w:rPr>
+        <w:t>Soft cheeses -&gt; Cheese.</w:t>
+      </w:r>
+    </w:p>
+    <w:p>
+      <w:pPr>
+        <w:pStyle w:val="ListParagraph"/>
+        <w:numPr>
+          <w:ilvl w:val="0"/>
+          <w:numId w:val="2"/>
+        </w:numPr>
+        <w:rPr>
+          <w:sz w:val="24"/>
+          <w:szCs w:val="24"/>
+          <w:lang w:val="en-US"/>
+        </w:rPr>
+      </w:pPr>
+      <w:r>
+        <w:rPr>
+          <w:sz w:val="24"/>
+          <w:szCs w:val="24"/>
+          <w:lang w:val="en-US"/>
+        </w:rPr>
+        <w:t>Snacks -&gt; No parent category.</w:t>
+      </w:r>
+    </w:p>
+    <w:p>
+      <w:pPr>
+        <w:pStyle w:val="ListParagraph"/>
+        <w:numPr>
+          <w:ilvl w:val="0"/>
+          <w:numId w:val="2"/>
+        </w:numPr>
+        <w:rPr>
+          <w:sz w:val="24"/>
+          <w:szCs w:val="24"/>
+          <w:lang w:val="en-US"/>
+        </w:rPr>
+      </w:pPr>
+      <w:r>
+        <w:rPr>
+          <w:sz w:val="24"/>
+          <w:szCs w:val="24"/>
+          <w:lang w:val="en-US"/>
+        </w:rPr>
+        <w:t>Chocolate -&gt; Snacks.</w:t>
+      </w:r>
+    </w:p>
+    <w:p>
+      <w:pPr>
+        <w:pStyle w:val="ListParagraph"/>
+        <w:numPr>
+          <w:ilvl w:val="0"/>
+          <w:numId w:val="2"/>
+        </w:numPr>
+        <w:rPr>
+          <w:sz w:val="24"/>
+          <w:szCs w:val="24"/>
+          <w:lang w:val="en-US"/>
+        </w:rPr>
+      </w:pPr>
+      <w:r>
+        <w:rPr>
+          <w:sz w:val="24"/>
+          <w:szCs w:val="24"/>
+          <w:lang w:val="en-US"/>
+        </w:rPr>
+        <w:lastRenderedPageBreak/>
+        <w:t>Potato Chips -&gt; snacks.</w:t>
+      </w:r>
+    </w:p>
+    <w:p>
+      <w:pPr>
+        <w:pStyle w:val="ListParagraph"/>
+        <w:numPr>
+          <w:ilvl w:val="0"/>
+          <w:numId w:val="2"/>
+        </w:numPr>
+        <w:rPr>
+          <w:sz w:val="24"/>
+          <w:szCs w:val="24"/>
+          <w:lang w:val="en-US"/>
+        </w:rPr>
+      </w:pPr>
+      <w:r>
+        <w:rPr>
+          <w:sz w:val="24"/>
+          <w:szCs w:val="24"/>
+          <w:lang w:val="en-US"/>
+        </w:rPr>
+        <w:t>Drinks -&gt; no parent Category.</w:t>
+      </w:r>
+    </w:p>
+    <w:p>
+      <w:pPr>
+        <w:pStyle w:val="ListParagraph"/>
+        <w:numPr>
+          <w:ilvl w:val="0"/>
+          <w:numId w:val="2"/>
+        </w:numPr>
+        <w:rPr>
+          <w:sz w:val="24"/>
+          <w:szCs w:val="24"/>
+          <w:lang w:val="en-US"/>
+        </w:rPr>
+      </w:pPr>
+      <w:r>
+        <w:rPr>
+          <w:sz w:val="24"/>
+          <w:szCs w:val="24"/>
+          <w:lang w:val="en-US"/>
+        </w:rPr>
+        <w:t>Soft drinks -&gt; Drinks.</w:t>
+      </w:r>
+    </w:p>
+    <w:p>
+      <w:pPr>
+        <w:pStyle w:val="ListParagraph"/>
+        <w:numPr>
+          <w:ilvl w:val="0"/>
+          <w:numId w:val="2"/>
+        </w:numPr>
+        <w:rPr>
+          <w:sz w:val="24"/>
+          <w:szCs w:val="24"/>
+          <w:lang w:val="en-US"/>
+        </w:rPr>
+      </w:pPr>
+      <w:r>
+        <w:rPr>
+          <w:sz w:val="24"/>
+          <w:szCs w:val="24"/>
+          <w:lang w:val="en-US"/>
+        </w:rPr>
+        <w:t>CocaCola products -&gt; Soft drinks.</w:t>
+      </w:r>
+    </w:p>
+    <w:p>
+      <w:pPr>
+        <w:pStyle w:val="ListParagraph"/>
+        <w:numPr>
+          <w:ilvl w:val="0"/>
+          <w:numId w:val="2"/>
+        </w:numPr>
+        <w:rPr>
+          <w:sz w:val="24"/>
+          <w:szCs w:val="24"/>
+          <w:lang w:val="en-US"/>
+        </w:rPr>
+      </w:pPr>
+      <w:r>
+        <w:rPr>
+          <w:sz w:val="24"/>
+          <w:szCs w:val="24"/>
+          <w:lang w:val="en-US"/>
+        </w:rPr>
+        <w:t>Pepsi Products -&gt;Soft drinks.</w:t>
+      </w:r>
+    </w:p>
+    <w:p>
+      <w:pPr>
+        <w:pStyle w:val="ListParagraph"/>
+        <w:numPr>
+          <w:ilvl w:val="0"/>
+          <w:numId w:val="2"/>
+        </w:numPr>
+        <w:rPr>
+          <w:sz w:val="24"/>
+          <w:szCs w:val="24"/>
+          <w:lang w:val="en-US"/>
+        </w:rPr>
+      </w:pPr>
+      <w:r>
+        <w:rPr>
+          <w:sz w:val="24"/>
+          <w:szCs w:val="24"/>
+          <w:lang w:val="en-US"/>
+        </w:rPr>
+        <w:t>Hard drinks -&gt; drinks.</w:t>
+      </w:r>
+    </w:p>
+    <w:p>
+      <w:pPr>
+        <w:pStyle w:val="ListParagraph"/>
+        <w:numPr>
+          <w:ilvl w:val="0"/>
+          <w:numId w:val="2"/>
+        </w:numPr>
+        <w:rPr>
+          <w:sz w:val="24"/>
+          <w:szCs w:val="24"/>
+          <w:lang w:val="en-US"/>
+        </w:rPr>
+      </w:pPr>
+      <w:r>
+        <w:rPr>
+          <w:sz w:val="24"/>
+          <w:szCs w:val="24"/>
+          <w:lang w:val="en-US"/>
+        </w:rPr>
+        <w:t>Beers -&gt; Hard drinks.</w:t>
+      </w:r>
+    </w:p>
+    <w:p>
+      <w:pPr>
+        <w:pStyle w:val="ListParagraph"/>
+        <w:numPr>
+          <w:ilvl w:val="0"/>
+          <w:numId w:val="2"/>
+        </w:numPr>
+        <w:rPr>
+          <w:sz w:val="24"/>
+          <w:szCs w:val="24"/>
+          <w:lang w:val="en-US"/>
+        </w:rPr>
+      </w:pPr>
+      <w:r>
+        <w:rPr>
+          <w:sz w:val="24"/>
+          <w:szCs w:val="24"/>
+          <w:lang w:val="en-US"/>
+        </w:rPr>
+        <w:t>Liqueurs -&gt; Hard drinks.</w:t>
+      </w:r>
+    </w:p>
+    <w:p>
+      <w:pPr>
+        <w:pStyle w:val="ListParagraph"/>
+        <w:numPr>
+          <w:ilvl w:val="0"/>
+          <w:numId w:val="2"/>
+        </w:numPr>
+        <w:rPr>
+          <w:sz w:val="24"/>
+          <w:szCs w:val="24"/>
+          <w:lang w:val="en-US"/>
+        </w:rPr>
+      </w:pPr>
+      <w:r>
+        <w:rPr>
+          <w:sz w:val="24"/>
+          <w:szCs w:val="24"/>
+          <w:lang w:val="en-US"/>
+        </w:rPr>
+        <w:t>Meat section -&gt; no parent category.</w:t>
+      </w:r>
+    </w:p>
+    <w:p>
+      <w:pPr>
+        <w:pStyle w:val="ListParagraph"/>
+        <w:numPr>
+          <w:ilvl w:val="0"/>
+          <w:numId w:val="2"/>
+        </w:numPr>
+        <w:rPr>
+          <w:sz w:val="24"/>
+          <w:szCs w:val="24"/>
+          <w:lang w:val="en-US"/>
+        </w:rPr>
+      </w:pPr>
+      <w:r>
+        <w:rPr>
+          <w:sz w:val="24"/>
+          <w:szCs w:val="24"/>
+          <w:lang w:val="en-US"/>
+        </w:rPr>
+        <w:t>Chicken – Meat section.</w:t>
+      </w:r>
+      <w:r>
+        <w:rPr>
+          <w:sz w:val="24"/>
+          <w:szCs w:val="24"/>
+          <w:lang w:val="en-US"/>
+        </w:rPr>
+        <w:t xml:space="preserve"> </w:t>
+      </w:r>
+    </w:p>
+    <w:p>
+      <w:pPr>
+        <w:pStyle w:val="ListParagraph"/>
+        <w:numPr>
+          <w:ilvl w:val="0"/>
+          <w:numId w:val="2"/>
+        </w:numPr>
+        <w:rPr>
+          <w:sz w:val="24"/>
+          <w:szCs w:val="24"/>
+          <w:lang w:val="en-US"/>
+        </w:rPr>
+      </w:pPr>
+      <w:r>
+        <w:rPr>
+          <w:sz w:val="24"/>
+          <w:szCs w:val="24"/>
+          <w:lang w:val="en-US"/>
+        </w:rPr>
+        <w:t>Fish – Meat section.</w:t>
+      </w:r>
+    </w:p>
+    <w:p>
+      <w:pPr>
+        <w:rPr>
+          <w:sz w:val="24"/>
+          <w:szCs w:val="24"/>
+          <w:lang w:val="en-US"/>
+        </w:rPr>
+      </w:pPr>
+      <w:r>
+        <w:rPr>
+          <w:sz w:val="24"/>
+          <w:szCs w:val="24"/>
+          <w:lang w:val="en-US"/>
+        </w:rPr>
+        <w:t>Sales –</w:t>
+      </w:r>
+    </w:p>
+    <w:p>
+      <w:pPr>
+        <w:rPr>
+          <w:sz w:val="24"/>
+          <w:szCs w:val="24"/>
+          <w:lang w:val="en-US"/>
+        </w:rPr>
+      </w:pPr>
+    </w:p>
+    <w:tbl>
+      <w:tblPr>
+        <w:tblStyle w:val="TableGrid"/>
+        <w:tblW w:w="0" w:type="auto"/>
+        <w:tblInd w:w="720" w:type="dxa"/>
+        <w:tblLook w:val="04A0" w:firstRow="1" w:lastRow="0" w:firstColumn="1" w:lastColumn="0" w:noHBand="0" w:noVBand="1"/>
+      </w:tblPr>
+      <w:tblGrid>
+        <w:gridCol w:w="1666"/>
+        <w:gridCol w:w="1770"/>
+        <w:gridCol w:w="1659"/>
+        <w:gridCol w:w="1600"/>
+        <w:gridCol w:w="1601"/>
+      </w:tblGrid>
+      <w:tr>
+        <w:tc>
+          <w:tcPr>
+            <w:tcW w:w="1666" w:type="dxa"/>
+          </w:tcPr>
+          <w:p>
+            <w:pPr>
+              <w:pStyle w:val="ListParagraph"/>
+              <w:ind w:left="0"/>
+              <w:rPr>
+                <w:sz w:val="24"/>
+                <w:szCs w:val="24"/>
+                <w:lang w:val="en-US"/>
+              </w:rPr>
+            </w:pPr>
+            <w:r>
+              <w:rPr>
+                <w:sz w:val="24"/>
+                <w:szCs w:val="24"/>
+                <w:lang w:val="en-US"/>
+              </w:rPr>
+              <w:t>Name</w:t>
+            </w:r>
+          </w:p>
+        </w:tc>
+        <w:tc>
+          <w:tcPr>
+            <w:tcW w:w="1770" w:type="dxa"/>
+          </w:tcPr>
+          <w:p>
+            <w:pPr>
+              <w:pStyle w:val="ListParagraph"/>
+              <w:ind w:left="0"/>
+              <w:rPr>
+                <w:sz w:val="24"/>
+                <w:szCs w:val="24"/>
+                <w:lang w:val="en-US"/>
+              </w:rPr>
+            </w:pPr>
+            <w:r>
+              <w:rPr>
+                <w:sz w:val="24"/>
+                <w:szCs w:val="24"/>
+                <w:lang w:val="en-US"/>
+              </w:rPr>
+              <w:t>Item/Category</w:t>
+            </w:r>
+          </w:p>
+        </w:tc>
+        <w:tc>
+          <w:tcPr>
+            <w:tcW w:w="1659" w:type="dxa"/>
+          </w:tcPr>
+          <w:p>
+            <w:pPr>
+              <w:pStyle w:val="ListParagraph"/>
+              <w:ind w:left="0"/>
+              <w:rPr>
+                <w:sz w:val="24"/>
+                <w:szCs w:val="24"/>
+                <w:lang w:val="en-US"/>
+              </w:rPr>
+            </w:pPr>
+            <w:r>
+              <w:rPr>
+                <w:sz w:val="24"/>
+                <w:szCs w:val="24"/>
+                <w:lang w:val="en-US"/>
+              </w:rPr>
+              <w:t>Discount</w:t>
+            </w:r>
+          </w:p>
+        </w:tc>
+        <w:tc>
+          <w:tcPr>
+            <w:tcW w:w="1600" w:type="dxa"/>
+          </w:tcPr>
+          <w:p>
+            <w:pPr>
+              <w:pStyle w:val="ListParagraph"/>
+              <w:ind w:left="0"/>
+              <w:rPr>
+                <w:sz w:val="24"/>
+                <w:szCs w:val="24"/>
+                <w:lang w:val="en-US"/>
+              </w:rPr>
+            </w:pPr>
+            <w:r>
+              <w:rPr>
+                <w:sz w:val="24"/>
+                <w:szCs w:val="24"/>
+                <w:lang w:val="en-US"/>
+              </w:rPr>
+              <w:t>Start date</w:t>
+            </w:r>
+          </w:p>
+        </w:tc>
+        <w:tc>
+          <w:tcPr>
+            <w:tcW w:w="1601" w:type="dxa"/>
+          </w:tcPr>
+          <w:p>
+            <w:pPr>
+              <w:pStyle w:val="ListParagraph"/>
+              <w:ind w:left="0"/>
+              <w:rPr>
+                <w:sz w:val="24"/>
+                <w:szCs w:val="24"/>
+                <w:lang w:val="en-US"/>
+              </w:rPr>
+            </w:pPr>
+            <w:r>
+              <w:rPr>
+                <w:sz w:val="24"/>
+                <w:szCs w:val="24"/>
+                <w:lang w:val="en-US"/>
+              </w:rPr>
+              <w:t>End date</w:t>
+            </w:r>
+          </w:p>
+        </w:tc>
+      </w:tr>
+      <w:tr>
+        <w:tc>
+          <w:tcPr>
+            <w:tcW w:w="1666" w:type="dxa"/>
+          </w:tcPr>
+          <w:p>
+            <w:pPr>
+              <w:pStyle w:val="ListParagraph"/>
+              <w:ind w:left="0"/>
+              <w:rPr>
+                <w:sz w:val="24"/>
+                <w:szCs w:val="24"/>
+                <w:lang w:val="en-US"/>
+              </w:rPr>
+            </w:pPr>
+            <w:r>
+              <w:rPr>
+                <w:sz w:val="24"/>
+                <w:szCs w:val="24"/>
+                <w:lang w:val="en-US"/>
+              </w:rPr>
+              <w:t>Guinness Sale</w:t>
+            </w:r>
+          </w:p>
+        </w:tc>
+        <w:tc>
+          <w:tcPr>
+            <w:tcW w:w="1770" w:type="dxa"/>
+          </w:tcPr>
+          <w:p>
+            <w:pPr>
+              <w:pStyle w:val="ListParagraph"/>
+              <w:ind w:left="0"/>
+              <w:rPr>
+                <w:sz w:val="24"/>
+                <w:szCs w:val="24"/>
+                <w:lang w:val="en-US"/>
+              </w:rPr>
+            </w:pPr>
+            <w:r>
+              <w:rPr>
+                <w:sz w:val="24"/>
+                <w:szCs w:val="24"/>
+                <w:lang w:val="en-US"/>
+              </w:rPr>
+              <w:t>25285</w:t>
+            </w:r>
+          </w:p>
+        </w:tc>
+        <w:tc>
+          <w:tcPr>
+            <w:tcW w:w="1659" w:type="dxa"/>
+          </w:tcPr>
+          <w:p>
+            <w:pPr>
+              <w:pStyle w:val="ListParagraph"/>
+              <w:ind w:left="0"/>
+              <w:rPr>
+                <w:sz w:val="24"/>
+                <w:szCs w:val="24"/>
+                <w:lang w:val="en-US"/>
+              </w:rPr>
+            </w:pPr>
+            <w:r>
+              <w:rPr>
+                <w:sz w:val="24"/>
+                <w:szCs w:val="24"/>
+                <w:lang w:val="en-US"/>
+              </w:rPr>
+              <w:t>0.2</w:t>
+            </w:r>
+          </w:p>
+        </w:tc>
+        <w:tc>
+          <w:tcPr>
+            <w:tcW w:w="1600" w:type="dxa"/>
+          </w:tcPr>
+          <w:p>
+            <w:pPr>
+              <w:pStyle w:val="ListParagraph"/>
+              <w:ind w:left="0"/>
+              <w:rPr>
+                <w:sz w:val="24"/>
+                <w:szCs w:val="24"/>
+                <w:lang w:val="en-US"/>
+              </w:rPr>
+            </w:pPr>
+            <w:r>
+              <w:rPr>
+                <w:sz w:val="24"/>
+                <w:szCs w:val="24"/>
+                <w:lang w:val="en-US"/>
+              </w:rPr>
+              <w:t>2021-04-11</w:t>
+            </w:r>
+          </w:p>
+        </w:tc>
+        <w:tc>
+          <w:tcPr>
+            <w:tcW w:w="1601" w:type="dxa"/>
+          </w:tcPr>
+          <w:p>
+            <w:pPr>
+              <w:pStyle w:val="ListParagraph"/>
+              <w:ind w:left="0"/>
+              <w:rPr>
+                <w:sz w:val="24"/>
+                <w:szCs w:val="24"/>
+                <w:lang w:val="en-US"/>
+              </w:rPr>
+            </w:pPr>
+            <w:r>
+              <w:rPr>
+                <w:sz w:val="24"/>
+                <w:szCs w:val="24"/>
+                <w:lang w:val="en-US"/>
+              </w:rPr>
+              <w:t>2021-04-15</w:t>
+            </w:r>
+          </w:p>
+        </w:tc>
+      </w:tr>
+      <w:tr>
+        <w:tc>
+          <w:tcPr>
+            <w:tcW w:w="1666" w:type="dxa"/>
+          </w:tcPr>
+          <w:p>
+            <w:pPr>
+              <w:pStyle w:val="ListParagraph"/>
+              <w:ind w:left="0"/>
+              <w:rPr>
+                <w:sz w:val="24"/>
+                <w:szCs w:val="24"/>
+                <w:lang w:val="en-US"/>
+              </w:rPr>
+            </w:pPr>
+            <w:r>
+              <w:rPr>
+                <w:sz w:val="24"/>
+                <w:szCs w:val="24"/>
+                <w:lang w:val="en-US"/>
+              </w:rPr>
+              <w:t>Yotvata Sale</w:t>
+            </w:r>
+          </w:p>
+        </w:tc>
+        <w:tc>
+          <w:tcPr>
+            <w:tcW w:w="1770" w:type="dxa"/>
+          </w:tcPr>
+          <w:p>
+            <w:pPr>
+              <w:pStyle w:val="ListParagraph"/>
+              <w:ind w:left="0"/>
+              <w:rPr>
+                <w:sz w:val="24"/>
+                <w:szCs w:val="24"/>
+                <w:lang w:val="en-US"/>
+              </w:rPr>
+            </w:pPr>
+            <w:r>
+              <w:rPr>
+                <w:sz w:val="24"/>
+                <w:szCs w:val="24"/>
+                <w:lang w:val="en-US"/>
+              </w:rPr>
+              <w:t>Yotvata</w:t>
+            </w:r>
+          </w:p>
+        </w:tc>
+        <w:tc>
+          <w:tcPr>
+            <w:tcW w:w="1659" w:type="dxa"/>
+          </w:tcPr>
+          <w:p>
+            <w:pPr>
+              <w:pStyle w:val="ListParagraph"/>
+              <w:ind w:left="0"/>
+              <w:rPr>
+                <w:sz w:val="24"/>
+                <w:szCs w:val="24"/>
+                <w:lang w:val="en-US"/>
+              </w:rPr>
+            </w:pPr>
+            <w:r>
+              <w:rPr>
+                <w:sz w:val="24"/>
+                <w:szCs w:val="24"/>
+                <w:lang w:val="en-US"/>
+              </w:rPr>
+              <w:t>0.25</w:t>
+            </w:r>
+          </w:p>
+        </w:tc>
+        <w:tc>
+          <w:tcPr>
+            <w:tcW w:w="1600" w:type="dxa"/>
+          </w:tcPr>
+          <w:p>
+            <w:pPr>
+              <w:pStyle w:val="ListParagraph"/>
+              <w:ind w:left="0"/>
+              <w:rPr>
+                <w:sz w:val="24"/>
+                <w:szCs w:val="24"/>
+                <w:lang w:val="en-US"/>
+              </w:rPr>
+            </w:pPr>
+            <w:r>
+              <w:rPr>
+                <w:sz w:val="24"/>
+                <w:szCs w:val="24"/>
+                <w:lang w:val="en-US"/>
+              </w:rPr>
+              <w:t>2021-04-22</w:t>
+            </w:r>
+          </w:p>
+        </w:tc>
+        <w:tc>
+          <w:tcPr>
+            <w:tcW w:w="1601" w:type="dxa"/>
+          </w:tcPr>
+          <w:p>
+            <w:pPr>
+              <w:pStyle w:val="ListParagraph"/>
+              <w:ind w:left="0"/>
+              <w:rPr>
+                <w:sz w:val="24"/>
+                <w:szCs w:val="24"/>
+                <w:lang w:val="en-US"/>
+              </w:rPr>
+            </w:pPr>
+            <w:r>
+              <w:rPr>
+                <w:sz w:val="24"/>
+                <w:szCs w:val="24"/>
+                <w:lang w:val="en-US"/>
+              </w:rPr>
+              <w:t>2021-04-27</w:t>
+            </w:r>
+          </w:p>
+        </w:tc>
+      </w:tr>
+    </w:tbl>
+    <w:p>
+      <w:pPr>
+        <w:rPr>
+          <w:sz w:val="24"/>
+          <w:szCs w:val="24"/>
+          <w:lang w:val="en-US"/>
+        </w:rPr>
+      </w:pPr>
+    </w:p>
+    <w:p>
+      <w:pPr>
+        <w:rPr>
+          <w:sz w:val="24"/>
+          <w:szCs w:val="24"/>
+          <w:lang w:val="en-US"/>
+        </w:rPr>
+      </w:pPr>
+      <w:r>
+        <w:rPr>
+          <w:sz w:val="24"/>
+          <w:szCs w:val="24"/>
+          <w:lang w:val="en-US"/>
+        </w:rPr>
+        <w:t>Discounts –</w:t>
+      </w:r>
+    </w:p>
+    <w:tbl>
+      <w:tblPr>
+        <w:tblStyle w:val="TableGrid"/>
+        <w:tblW w:w="0" w:type="auto"/>
+        <w:tblLook w:val="04A0" w:firstRow="1" w:lastRow="0" w:firstColumn="1" w:lastColumn="0" w:noHBand="0" w:noVBand="1"/>
+      </w:tblPr>
+      <w:tblGrid>
+        <w:gridCol w:w="1803"/>
+        <w:gridCol w:w="1803"/>
+        <w:gridCol w:w="1803"/>
+        <w:gridCol w:w="1803"/>
+        <w:gridCol w:w="1804"/>
+      </w:tblGrid>
+      <w:tr>
+        <w:tc>
+          <w:tcPr>
+            <w:tcW w:w="1803" w:type="dxa"/>
+          </w:tcPr>
+          <w:p>
+            <w:pPr>
+              <w:rPr>
+                <w:sz w:val="24"/>
+                <w:szCs w:val="24"/>
+                <w:lang w:val="en-US"/>
+              </w:rPr>
+            </w:pPr>
+            <w:r>
+              <w:rPr>
+                <w:sz w:val="24"/>
+                <w:szCs w:val="24"/>
+                <w:lang w:val="en-US"/>
+              </w:rPr>
+              <w:t>Supplier id</w:t>
+            </w:r>
+          </w:p>
+        </w:tc>
+        <w:tc>
+          <w:tcPr>
+            <w:tcW w:w="1803" w:type="dxa"/>
+          </w:tcPr>
+          <w:p>
+            <w:pPr>
+              <w:rPr>
+                <w:sz w:val="24"/>
+                <w:szCs w:val="24"/>
+                <w:lang w:val="en-US"/>
+              </w:rPr>
+            </w:pPr>
+            <w:r>
+              <w:rPr>
+                <w:sz w:val="24"/>
+                <w:szCs w:val="24"/>
+                <w:lang w:val="en-US"/>
+              </w:rPr>
+              <w:t>Discount given</w:t>
+            </w:r>
+          </w:p>
+        </w:tc>
+        <w:tc>
+          <w:tcPr>
+            <w:tcW w:w="1803" w:type="dxa"/>
+          </w:tcPr>
+          <w:p>
+            <w:pPr>
+              <w:rPr>
+                <w:sz w:val="24"/>
+                <w:szCs w:val="24"/>
+                <w:lang w:val="en-US"/>
+              </w:rPr>
+            </w:pPr>
+            <w:r>
+              <w:rPr>
+                <w:sz w:val="24"/>
+                <w:szCs w:val="24"/>
+                <w:lang w:val="en-US"/>
+              </w:rPr>
+              <w:t>Date</w:t>
+            </w:r>
+          </w:p>
+        </w:tc>
+        <w:tc>
+          <w:tcPr>
+            <w:tcW w:w="1803" w:type="dxa"/>
+          </w:tcPr>
+          <w:p>
+            <w:pPr>
+              <w:rPr>
+                <w:sz w:val="24"/>
+                <w:szCs w:val="24"/>
+                <w:lang w:val="en-US"/>
+              </w:rPr>
+            </w:pPr>
+            <w:r>
+              <w:rPr>
+                <w:sz w:val="24"/>
+                <w:szCs w:val="24"/>
+                <w:lang w:val="en-US"/>
+              </w:rPr>
+              <w:t>Count</w:t>
+            </w:r>
+          </w:p>
+        </w:tc>
+        <w:tc>
+          <w:tcPr>
+            <w:tcW w:w="1804" w:type="dxa"/>
+          </w:tcPr>
+          <w:p>
+            <w:pPr>
+              <w:rPr>
+                <w:sz w:val="24"/>
+                <w:szCs w:val="24"/>
+                <w:lang w:val="en-US"/>
+              </w:rPr>
+            </w:pPr>
+            <w:r>
+              <w:rPr>
+                <w:sz w:val="24"/>
+                <w:szCs w:val="24"/>
+                <w:lang w:val="en-US"/>
+              </w:rPr>
+              <w:t>Item id</w:t>
+            </w:r>
+          </w:p>
+        </w:tc>
+      </w:tr>
+      <w:tr>
+        <w:tc>
+          <w:tcPr>
+            <w:tcW w:w="1803" w:type="dxa"/>
+          </w:tcPr>
+          <w:p>
+            <w:pPr>
+              <w:rPr>
+                <w:sz w:val="24"/>
+                <w:szCs w:val="24"/>
+                <w:lang w:val="en-US"/>
+              </w:rPr>
+            </w:pPr>
+            <w:r>
+              <w:rPr>
+                <w:sz w:val="24"/>
+                <w:szCs w:val="24"/>
+                <w:lang w:val="en-US"/>
+              </w:rPr>
+              <w:t>111</w:t>
+            </w:r>
+          </w:p>
+        </w:tc>
+        <w:tc>
+          <w:tcPr>
+            <w:tcW w:w="1803" w:type="dxa"/>
+          </w:tcPr>
+          <w:p>
+            <w:pPr>
+              <w:rPr>
+                <w:sz w:val="24"/>
+                <w:szCs w:val="24"/>
+                <w:lang w:val="en-US"/>
+              </w:rPr>
+            </w:pPr>
+            <w:r>
+              <w:rPr>
+                <w:sz w:val="24"/>
+                <w:szCs w:val="24"/>
+                <w:lang w:val="en-US"/>
+              </w:rPr>
+              <w:t>0.12</w:t>
+            </w:r>
+          </w:p>
+        </w:tc>
+        <w:tc>
+          <w:tcPr>
+            <w:tcW w:w="1803" w:type="dxa"/>
+          </w:tcPr>
+          <w:p>
+            <w:pPr>
+              <w:rPr>
+                <w:sz w:val="24"/>
+                <w:szCs w:val="24"/>
+                <w:lang w:val="en-US"/>
+              </w:rPr>
+            </w:pPr>
+            <w:r>
+              <w:rPr>
+                <w:sz w:val="24"/>
+                <w:szCs w:val="24"/>
+                <w:lang w:val="en-US"/>
+              </w:rPr>
+              <w:t>2021-03-03</w:t>
+            </w:r>
+          </w:p>
+        </w:tc>
+        <w:tc>
+          <w:tcPr>
+            <w:tcW w:w="1803" w:type="dxa"/>
+          </w:tcPr>
+          <w:p>
+            <w:pPr>
+              <w:rPr>
+                <w:sz w:val="24"/>
+                <w:szCs w:val="24"/>
+                <w:lang w:val="en-US"/>
+              </w:rPr>
+            </w:pPr>
+            <w:r>
+              <w:rPr>
+                <w:sz w:val="24"/>
+                <w:szCs w:val="24"/>
+                <w:lang w:val="en-US"/>
+              </w:rPr>
+              <w:t>3</w:t>
+            </w:r>
+          </w:p>
+        </w:tc>
+        <w:tc>
+          <w:tcPr>
+            <w:tcW w:w="1804" w:type="dxa"/>
+          </w:tcPr>
+          <w:p>
+            <w:pPr>
+              <w:rPr>
+                <w:sz w:val="24"/>
+                <w:szCs w:val="24"/>
+                <w:lang w:val="en-US"/>
+              </w:rPr>
+            </w:pPr>
+            <w:r>
+              <w:rPr>
+                <w:sz w:val="24"/>
+                <w:szCs w:val="24"/>
+                <w:lang w:val="en-US"/>
+              </w:rPr>
+              <w:t>845</w:t>
+            </w:r>
+          </w:p>
+        </w:tc>
+      </w:tr>
+      <w:tr>
+        <w:tc>
+          <w:tcPr>
+            <w:tcW w:w="1803" w:type="dxa"/>
+          </w:tcPr>
+          <w:p>
+            <w:pPr>
+              <w:rPr>
+                <w:sz w:val="24"/>
+                <w:szCs w:val="24"/>
+                <w:lang w:val="en-US"/>
+              </w:rPr>
+            </w:pPr>
+            <w:r>
+              <w:rPr>
+                <w:sz w:val="24"/>
+                <w:szCs w:val="24"/>
+                <w:lang w:val="en-US"/>
+              </w:rPr>
+              <w:t>111</w:t>
+            </w:r>
+          </w:p>
+        </w:tc>
+        <w:tc>
+          <w:tcPr>
+            <w:tcW w:w="1803" w:type="dxa"/>
+          </w:tcPr>
+          <w:p>
+            <w:pPr>
+              <w:rPr>
+                <w:sz w:val="24"/>
+                <w:szCs w:val="24"/>
+                <w:lang w:val="en-US"/>
+              </w:rPr>
+            </w:pPr>
+            <w:r>
+              <w:rPr>
+                <w:sz w:val="24"/>
+                <w:szCs w:val="24"/>
+                <w:lang w:val="en-US"/>
+              </w:rPr>
+              <w:t>0.12</w:t>
+            </w:r>
+          </w:p>
+        </w:tc>
+        <w:tc>
+          <w:tcPr>
+            <w:tcW w:w="1803" w:type="dxa"/>
+          </w:tcPr>
+          <w:p>
+            <w:pPr>
+              <w:rPr>
+                <w:sz w:val="24"/>
+                <w:szCs w:val="24"/>
+                <w:lang w:val="en-US"/>
+              </w:rPr>
+            </w:pPr>
+            <w:r>
+              <w:rPr>
+                <w:sz w:val="24"/>
+                <w:szCs w:val="24"/>
+                <w:lang w:val="en-US"/>
+              </w:rPr>
+              <w:t>2021-03-04</w:t>
+            </w:r>
+          </w:p>
+        </w:tc>
+        <w:tc>
+          <w:tcPr>
+            <w:tcW w:w="1803" w:type="dxa"/>
+          </w:tcPr>
+          <w:p>
+            <w:pPr>
+              <w:rPr>
+                <w:sz w:val="24"/>
+                <w:szCs w:val="24"/>
+                <w:lang w:val="en-US"/>
+              </w:rPr>
+            </w:pPr>
+            <w:r>
+              <w:rPr>
+                <w:sz w:val="24"/>
+                <w:szCs w:val="24"/>
+                <w:lang w:val="en-US"/>
+              </w:rPr>
+              <w:t>10</w:t>
+            </w:r>
+          </w:p>
+        </w:tc>
+        <w:tc>
+          <w:tcPr>
+            <w:tcW w:w="1804" w:type="dxa"/>
+          </w:tcPr>
+          <w:p>
+            <w:pPr>
+              <w:rPr>
+                <w:sz w:val="24"/>
+                <w:szCs w:val="24"/>
+                <w:lang w:val="en-US"/>
+              </w:rPr>
+            </w:pPr>
+            <w:r>
+              <w:rPr>
+                <w:sz w:val="24"/>
+                <w:szCs w:val="24"/>
+                <w:lang w:val="en-US"/>
+              </w:rPr>
+              <w:t>846</w:t>
+            </w:r>
+          </w:p>
+        </w:tc>
+      </w:tr>
+      <w:tr>
+        <w:tc>
+          <w:tcPr>
+            <w:tcW w:w="1803" w:type="dxa"/>
+          </w:tcPr>
+          <w:p>
+            <w:pPr>
+              <w:rPr>
+                <w:sz w:val="24"/>
+                <w:szCs w:val="24"/>
+                <w:lang w:val="en-US"/>
+              </w:rPr>
+            </w:pPr>
+            <w:r>
+              <w:rPr>
+                <w:sz w:val="24"/>
+                <w:szCs w:val="24"/>
+                <w:lang w:val="en-US"/>
+              </w:rPr>
+              <w:t>113</w:t>
+            </w:r>
+          </w:p>
+        </w:tc>
+        <w:tc>
+          <w:tcPr>
+            <w:tcW w:w="1803" w:type="dxa"/>
+          </w:tcPr>
+          <w:p>
+            <w:pPr>
+              <w:rPr>
+                <w:sz w:val="24"/>
+                <w:szCs w:val="24"/>
+                <w:lang w:val="en-US"/>
+              </w:rPr>
+            </w:pPr>
+            <w:r>
+              <w:rPr>
+                <w:sz w:val="24"/>
+                <w:szCs w:val="24"/>
+                <w:lang w:val="en-US"/>
+              </w:rPr>
+              <w:t>0.10</w:t>
+            </w:r>
+          </w:p>
+        </w:tc>
+        <w:tc>
+          <w:tcPr>
+            <w:tcW w:w="1803" w:type="dxa"/>
+          </w:tcPr>
+          <w:p>
+            <w:pPr>
+              <w:rPr>
+                <w:sz w:val="24"/>
+                <w:szCs w:val="24"/>
+                <w:lang w:val="en-US"/>
+              </w:rPr>
+            </w:pPr>
+            <w:r>
+              <w:rPr>
+                <w:sz w:val="24"/>
+                <w:szCs w:val="24"/>
+                <w:lang w:val="en-US"/>
+              </w:rPr>
+              <w:t>2021-03-05</w:t>
+            </w:r>
+          </w:p>
+        </w:tc>
+        <w:tc>
+          <w:tcPr>
+            <w:tcW w:w="1803" w:type="dxa"/>
+          </w:tcPr>
+          <w:p>
+            <w:pPr>
+              <w:rPr>
+                <w:sz w:val="24"/>
+                <w:szCs w:val="24"/>
+                <w:lang w:val="en-US"/>
+              </w:rPr>
+            </w:pPr>
+            <w:r>
+              <w:rPr>
+                <w:sz w:val="24"/>
+                <w:szCs w:val="24"/>
+                <w:lang w:val="en-US"/>
+              </w:rPr>
+              <w:t>20</w:t>
+            </w:r>
+          </w:p>
+        </w:tc>
+        <w:tc>
+          <w:tcPr>
+            <w:tcW w:w="1804" w:type="dxa"/>
+          </w:tcPr>
+          <w:p>
+            <w:pPr>
+              <w:rPr>
+                <w:sz w:val="24"/>
+                <w:szCs w:val="24"/>
+                <w:lang w:val="en-US"/>
+              </w:rPr>
+            </w:pPr>
+            <w:r>
+              <w:rPr>
+                <w:sz w:val="24"/>
+                <w:szCs w:val="24"/>
+                <w:lang w:val="en-US"/>
+              </w:rPr>
+              <w:t>11111</w:t>
+            </w:r>
+          </w:p>
+        </w:tc>
+      </w:tr>
+    </w:tbl>
+    <w:p>
+      <w:pPr>
+        <w:rPr>
+          <w:sz w:val="24"/>
+          <w:szCs w:val="24"/>
+          <w:lang w:val="en-US"/>
+        </w:rPr>
+      </w:pPr>
+    </w:p>
+    <w:p>
+      <w:pPr>
+        <w:rPr>
+          <w:sz w:val="24"/>
+          <w:szCs w:val="24"/>
+          <w:lang w:val="en-US"/>
+        </w:rPr>
+      </w:pPr>
+      <w:r>
+        <w:rPr>
+          <w:sz w:val="24"/>
+          <w:szCs w:val="24"/>
+          <w:lang w:val="en-US"/>
+        </w:rPr>
+        <w:t>Defect Records:</w:t>
+      </w:r>
+    </w:p>
+    <w:tbl>
+      <w:tblPr>
+        <w:tblStyle w:val="TableGrid"/>
+        <w:tblW w:w="0" w:type="auto"/>
+        <w:tblLook w:val="04A0" w:firstRow="1" w:lastRow="0" w:firstColumn="1" w:lastColumn="0" w:noHBand="0" w:noVBand="1"/>
+      </w:tblPr>
+      <w:tblGrid>
+        <w:gridCol w:w="2254"/>
+        <w:gridCol w:w="2254"/>
+        <w:gridCol w:w="2254"/>
+        <w:gridCol w:w="2254"/>
+      </w:tblGrid>
+      <w:tr>
+        <w:tc>
+          <w:tcPr>
+            <w:tcW w:w="2254" w:type="dxa"/>
+          </w:tcPr>
+          <w:p>
+            <w:pPr>
+              <w:rPr>
+                <w:sz w:val="24"/>
+                <w:szCs w:val="24"/>
+                <w:lang w:val="en-US"/>
+              </w:rPr>
+            </w:pPr>
+            <w:r>
+              <w:rPr>
+                <w:sz w:val="24"/>
+                <w:szCs w:val="24"/>
+                <w:lang w:val="en-US"/>
+              </w:rPr>
+              <w:t>Item id</w:t>
+            </w:r>
+          </w:p>
+        </w:tc>
+        <w:tc>
+          <w:tcPr>
+            <w:tcW w:w="2254" w:type="dxa"/>
+          </w:tcPr>
+          <w:p>
+            <w:pPr>
+              <w:rPr>
+                <w:sz w:val="24"/>
+                <w:szCs w:val="24"/>
+                <w:lang w:val="en-US"/>
+              </w:rPr>
+            </w:pPr>
+            <w:r>
+              <w:rPr>
+                <w:sz w:val="24"/>
+                <w:szCs w:val="24"/>
+                <w:lang w:val="en-US"/>
+              </w:rPr>
+              <w:t>Date</w:t>
+            </w:r>
+          </w:p>
+        </w:tc>
+        <w:tc>
+          <w:tcPr>
+            <w:tcW w:w="2254" w:type="dxa"/>
+          </w:tcPr>
+          <w:p>
+            <w:pPr>
+              <w:rPr>
+                <w:sz w:val="24"/>
+                <w:szCs w:val="24"/>
+                <w:lang w:val="en-US"/>
+              </w:rPr>
+            </w:pPr>
+            <w:r>
+              <w:rPr>
+                <w:sz w:val="24"/>
+                <w:szCs w:val="24"/>
+                <w:lang w:val="en-US"/>
+              </w:rPr>
+              <w:t>Quantity</w:t>
+            </w:r>
+          </w:p>
+        </w:tc>
+        <w:tc>
+          <w:tcPr>
+            <w:tcW w:w="2254" w:type="dxa"/>
+          </w:tcPr>
+          <w:p>
+            <w:pPr>
+              <w:rPr>
+                <w:sz w:val="24"/>
+                <w:szCs w:val="24"/>
+                <w:lang w:val="en-US"/>
+              </w:rPr>
+            </w:pPr>
+            <w:r>
+              <w:rPr>
+                <w:sz w:val="24"/>
+                <w:szCs w:val="24"/>
+                <w:lang w:val="en-US"/>
+              </w:rPr>
+              <w:t>Location</w:t>
+            </w:r>
+          </w:p>
+        </w:tc>
+      </w:tr>
+      <w:tr>
+        <w:tc>
+          <w:tcPr>
+            <w:tcW w:w="2254" w:type="dxa"/>
+          </w:tcPr>
+          <w:p>
+            <w:pPr>
+              <w:rPr>
+                <w:sz w:val="24"/>
+                <w:szCs w:val="24"/>
+                <w:lang w:val="en-US"/>
+              </w:rPr>
+            </w:pPr>
+            <w:r>
+              <w:rPr>
+                <w:sz w:val="24"/>
+                <w:szCs w:val="24"/>
+                <w:lang w:val="en-US"/>
+              </w:rPr>
+              <w:t>88435</w:t>
+            </w:r>
+          </w:p>
+        </w:tc>
+        <w:tc>
+          <w:tcPr>
+            <w:tcW w:w="2254" w:type="dxa"/>
+          </w:tcPr>
+          <w:p>
+            <w:pPr>
+              <w:rPr>
+                <w:sz w:val="24"/>
+                <w:szCs w:val="24"/>
+                <w:lang w:val="en-US"/>
+              </w:rPr>
+            </w:pPr>
+            <w:r>
+              <w:rPr>
+                <w:sz w:val="24"/>
+                <w:szCs w:val="24"/>
+                <w:lang w:val="en-US"/>
+              </w:rPr>
+              <w:t>2021-03-04</w:t>
+            </w:r>
+          </w:p>
+        </w:tc>
+        <w:tc>
+          <w:tcPr>
+            <w:tcW w:w="2254" w:type="dxa"/>
+          </w:tcPr>
+          <w:p>
+            <w:pPr>
+              <w:rPr>
+                <w:sz w:val="24"/>
+                <w:szCs w:val="24"/>
+                <w:lang w:val="en-US"/>
+              </w:rPr>
+            </w:pPr>
+            <w:r>
+              <w:rPr>
+                <w:sz w:val="24"/>
+                <w:szCs w:val="24"/>
+                <w:lang w:val="en-US"/>
+              </w:rPr>
+              <w:t>4</w:t>
+            </w:r>
+          </w:p>
+        </w:tc>
+        <w:tc>
+          <w:tcPr>
+            <w:tcW w:w="2254" w:type="dxa"/>
+          </w:tcPr>
+          <w:p>
+            <w:pPr>
+              <w:rPr>
+                <w:sz w:val="24"/>
+                <w:szCs w:val="24"/>
+                <w:lang w:val="en-US"/>
+              </w:rPr>
+            </w:pPr>
+            <w:r>
+              <w:rPr>
+                <w:sz w:val="24"/>
+                <w:szCs w:val="24"/>
+                <w:lang w:val="en-US"/>
+              </w:rPr>
+              <w:t>SH-A28-R-S3</w:t>
+            </w:r>
+          </w:p>
+        </w:tc>
+      </w:tr>
+      <w:tr>
+        <w:tc>
+          <w:tcPr>
+            <w:tcW w:w="2254" w:type="dxa"/>
+          </w:tcPr>
+          <w:p>
+            <w:pPr>
+              <w:rPr>
+                <w:sz w:val="24"/>
+                <w:szCs w:val="24"/>
+                <w:lang w:val="en-US"/>
+              </w:rPr>
+            </w:pPr>
+            <w:r>
+              <w:rPr>
+                <w:sz w:val="24"/>
+                <w:szCs w:val="24"/>
+                <w:lang w:val="en-US"/>
+              </w:rPr>
+              <w:t>22285</w:t>
+            </w:r>
+          </w:p>
+        </w:tc>
+        <w:tc>
+          <w:tcPr>
+            <w:tcW w:w="2254" w:type="dxa"/>
+          </w:tcPr>
+          <w:p>
+            <w:pPr>
+              <w:rPr>
+                <w:sz w:val="24"/>
+                <w:szCs w:val="24"/>
+                <w:lang w:val="en-US"/>
+              </w:rPr>
+            </w:pPr>
+            <w:r>
+              <w:rPr>
+                <w:sz w:val="24"/>
+                <w:szCs w:val="24"/>
+                <w:lang w:val="en-US"/>
+              </w:rPr>
+              <w:t>2021-03-04</w:t>
+            </w:r>
+          </w:p>
+        </w:tc>
+        <w:tc>
+          <w:tcPr>
+            <w:tcW w:w="2254" w:type="dxa"/>
+          </w:tcPr>
+          <w:p>
+            <w:pPr>
+              <w:rPr>
+                <w:sz w:val="24"/>
+                <w:szCs w:val="24"/>
+                <w:lang w:val="en-US"/>
+              </w:rPr>
+            </w:pPr>
+            <w:r>
+              <w:rPr>
+                <w:sz w:val="24"/>
+                <w:szCs w:val="24"/>
+                <w:lang w:val="en-US"/>
+              </w:rPr>
+              <w:t>4</w:t>
+            </w:r>
+          </w:p>
+        </w:tc>
+        <w:tc>
+          <w:tcPr>
+            <w:tcW w:w="2254" w:type="dxa"/>
+          </w:tcPr>
+          <w:p>
+            <w:pPr>
+              <w:rPr>
+                <w:sz w:val="24"/>
+                <w:szCs w:val="24"/>
+                <w:lang w:val="en-US"/>
+              </w:rPr>
+            </w:pPr>
+            <w:r>
+              <w:rPr>
+                <w:sz w:val="24"/>
+                <w:szCs w:val="24"/>
+                <w:lang w:val="en-US"/>
+              </w:rPr>
+              <w:t>ST-A7-L-S46</w:t>
+            </w:r>
+          </w:p>
+        </w:tc>
+      </w:tr>
+      <w:tr>
+        <w:tc>
+          <w:tcPr>
+            <w:tcW w:w="2254" w:type="dxa"/>
+          </w:tcPr>
+          <w:p>
+            <w:pPr>
+              <w:rPr>
+                <w:sz w:val="24"/>
+                <w:szCs w:val="24"/>
+                <w:lang w:val="en-US"/>
+              </w:rPr>
+            </w:pPr>
+            <w:r>
+              <w:rPr>
+                <w:sz w:val="24"/>
+                <w:szCs w:val="24"/>
+                <w:lang w:val="en-US"/>
+              </w:rPr>
+              <w:t>98755</w:t>
+            </w:r>
+          </w:p>
+        </w:tc>
+        <w:tc>
+          <w:tcPr>
+            <w:tcW w:w="2254" w:type="dxa"/>
+          </w:tcPr>
+          <w:p>
+            <w:pPr>
+              <w:rPr>
+                <w:sz w:val="24"/>
+                <w:szCs w:val="24"/>
+                <w:lang w:val="en-US"/>
+              </w:rPr>
+            </w:pPr>
+            <w:r>
+              <w:rPr>
+                <w:sz w:val="24"/>
+                <w:szCs w:val="24"/>
+                <w:lang w:val="en-US"/>
+              </w:rPr>
+              <w:t>2021-03-04</w:t>
+            </w:r>
+          </w:p>
+        </w:tc>
+        <w:tc>
+          <w:tcPr>
+            <w:tcW w:w="2254" w:type="dxa"/>
+          </w:tcPr>
+          <w:p>
+            <w:pPr>
+              <w:rPr>
+                <w:sz w:val="24"/>
+                <w:szCs w:val="24"/>
+                <w:lang w:val="en-US"/>
+              </w:rPr>
+            </w:pPr>
+            <w:r>
+              <w:rPr>
+                <w:sz w:val="24"/>
+                <w:szCs w:val="24"/>
+                <w:lang w:val="en-US"/>
+              </w:rPr>
+              <w:t>2</w:t>
+            </w:r>
+          </w:p>
+        </w:tc>
+        <w:tc>
+          <w:tcPr>
+            <w:tcW w:w="2254" w:type="dxa"/>
+          </w:tcPr>
+          <w:p>
+            <w:pPr>
+              <w:rPr>
+                <w:sz w:val="24"/>
+                <w:szCs w:val="24"/>
+                <w:lang w:val="en-US"/>
+              </w:rPr>
+            </w:pPr>
+            <w:r>
+              <w:rPr>
+                <w:sz w:val="24"/>
+                <w:szCs w:val="24"/>
+                <w:lang w:val="en-US"/>
+              </w:rPr>
+              <w:t>SH-A19-R-55</w:t>
+            </w:r>
+          </w:p>
+        </w:tc>
+      </w:tr>
+    </w:tbl>
+    <w:p>
+      <w:pPr>
         <w:rPr>
           <w:sz w:val="24"/>
           <w:szCs w:val="24"/>
@@ -4906,6 +9384,119 @@
 <file path=word/numbering.xml><?xml version="1.0" encoding="utf-8"?>
 <w:numbering xmlns:wpc="http://schemas.microsoft.com/office/word/2010/wordprocessingCanvas" xmlns:cx="http://schemas.microsoft.com/office/drawing/2014/chartex" xmlns:cx1="http://schemas.microsoft.com/office/drawing/2015/9/8/chartex" xmlns:cx2="http://schemas.microsoft.com/office/drawing/2015/10/21/chartex" xmlns:cx3="http://schemas.microsoft.com/office/drawing/2016/5/9/chartex" xmlns:cx4="http://schemas.microsoft.com/office/drawing/2016/5/10/chartex" xmlns:cx5="http://schemas.microsoft.com/office/drawing/2016/5/11/chartex" xmlns:cx6="http://schemas.microsoft.com/office/drawing/2016/5/12/chartex" xmlns:cx7="http://schemas.microsoft.com/office/drawing/2016/5/13/chartex" xmlns:cx8="http://schemas.microsoft.com/office/drawing/2016/5/14/chartex" xmlns:mc="http://schemas.openxmlformats.org/markup-compatibility/2006" xmlns:aink="http://schemas.microsoft.com/office/drawing/2016/ink" xmlns:am3d="http://schemas.microsoft.com/office/drawing/2017/model3d" xmlns:o="urn:schemas-microsoft-com:office:office" xmlns:r="http://schemas.openxmlformats.org/officeDocument/2006/relationships" xmlns:m="http://schemas.openxmlformats.org/officeDocument/2006/math" xmlns:v="urn:schemas-microsoft-com:vml" xmlns:wp14="http://schemas.microsoft.com/office/word/2010/wordprocessingDrawing" xmlns:wp="http://schemas.openxmlformats.org/drawingml/2006/wordprocessingDrawing" xmlns:w10="urn:schemas-microsoft-com:office:word" xmlns:w="http://schemas.openxmlformats.org/wordprocessingml/2006/main" xmlns:w14="http://schemas.microsoft.com/office/word/2010/wordml" xmlns:w15="http://schemas.microsoft.com/office/word/2012/wordml" xmlns:w16cex="http://schemas.microsoft.com/office/word/2018/wordml/cex" xmlns:w16cid="http://schemas.microsoft.com/office/word/2016/wordml/cid" xmlns:w16="http://schemas.microsoft.com/office/word/2018/wordml" xmlns:w16se="http://schemas.microsoft.com/office/word/2015/wordml/symex" xmlns:wpg="http://schemas.microsoft.com/office/word/2010/wordprocessingGroup" xmlns:wpi="http://schemas.microsoft.com/office/word/2010/wordprocessingInk" xmlns:wne="http://schemas.microsoft.com/office/word/2006/wordml" xmlns:wps="http://schemas.microsoft.com/office/word/2010/wordprocessingShape" mc:Ignorable="w14 w15 w16se w16cid w16 w16cex wp14">
   <w:abstractNum w:abstractNumId="0" w15:restartNumberingAfterBreak="0">
+    <w:nsid w:val="39D972B6"/>
+    <w:multiLevelType w:val="hybridMultilevel"/>
+    <w:tmpl w:val="7F16DC7A"/>
+    <w:lvl w:ilvl="0" w:tplc="703C24D6">
+      <w:start w:val="8"/>
+      <w:numFmt w:val="bullet"/>
+      <w:lvlText w:val="-"/>
+      <w:lvlJc w:val="left"/>
+      <w:pPr>
+        <w:ind w:left="720" w:hanging="360"/>
+      </w:pPr>
+      <w:rPr>
+        <w:rFonts w:ascii="Calibri" w:eastAsiaTheme="minorHAnsi" w:hAnsi="Calibri" w:cs="Calibri" w:hint="default"/>
+      </w:rPr>
+    </w:lvl>
+    <w:lvl w:ilvl="1" w:tplc="08090003" w:tentative="1">
+      <w:start w:val="1"/>
+      <w:numFmt w:val="bullet"/>
+      <w:lvlText w:val="o"/>
+      <w:lvlJc w:val="left"/>
+      <w:pPr>
+        <w:ind w:left="1440" w:hanging="360"/>
+      </w:pPr>
+      <w:rPr>
+        <w:rFonts w:ascii="Courier New" w:hAnsi="Courier New" w:cs="Courier New" w:hint="default"/>
+      </w:rPr>
+    </w:lvl>
+    <w:lvl w:ilvl="2" w:tplc="08090005" w:tentative="1">
+      <w:start w:val="1"/>
+      <w:numFmt w:val="bullet"/>
+      <w:lvlText w:val=""/>
+      <w:lvlJc w:val="left"/>
+      <w:pPr>
+        <w:ind w:left="2160" w:hanging="360"/>
+      </w:pPr>
+      <w:rPr>
+        <w:rFonts w:ascii="Wingdings" w:hAnsi="Wingdings" w:hint="default"/>
+      </w:rPr>
+    </w:lvl>
+    <w:lvl w:ilvl="3" w:tplc="08090001" w:tentative="1">
+      <w:start w:val="1"/>
+      <w:numFmt w:val="bullet"/>
+      <w:lvlText w:val=""/>
+      <w:lvlJc w:val="left"/>
+      <w:pPr>
+        <w:ind w:left="2880" w:hanging="360"/>
+      </w:pPr>
+      <w:rPr>
+        <w:rFonts w:ascii="Symbol" w:hAnsi="Symbol" w:hint="default"/>
+      </w:rPr>
+    </w:lvl>
+    <w:lvl w:ilvl="4" w:tplc="08090003" w:tentative="1">
+      <w:start w:val="1"/>
+      <w:numFmt w:val="bullet"/>
+      <w:lvlText w:val="o"/>
+      <w:lvlJc w:val="left"/>
+      <w:pPr>
+        <w:ind w:left="3600" w:hanging="360"/>
+      </w:pPr>
+      <w:rPr>
+        <w:rFonts w:ascii="Courier New" w:hAnsi="Courier New" w:cs="Courier New" w:hint="default"/>
+      </w:rPr>
+    </w:lvl>
+    <w:lvl w:ilvl="5" w:tplc="08090005" w:tentative="1">
+      <w:start w:val="1"/>
+      <w:numFmt w:val="bullet"/>
+      <w:lvlText w:val=""/>
+      <w:lvlJc w:val="left"/>
+      <w:pPr>
+        <w:ind w:left="4320" w:hanging="360"/>
+      </w:pPr>
+      <w:rPr>
+        <w:rFonts w:ascii="Wingdings" w:hAnsi="Wingdings" w:hint="default"/>
+      </w:rPr>
+    </w:lvl>
+    <w:lvl w:ilvl="6" w:tplc="08090001" w:tentative="1">
+      <w:start w:val="1"/>
+      <w:numFmt w:val="bullet"/>
+      <w:lvlText w:val=""/>
+      <w:lvlJc w:val="left"/>
+      <w:pPr>
+        <w:ind w:left="5040" w:hanging="360"/>
+      </w:pPr>
+      <w:rPr>
+        <w:rFonts w:ascii="Symbol" w:hAnsi="Symbol" w:hint="default"/>
+      </w:rPr>
+    </w:lvl>
+    <w:lvl w:ilvl="7" w:tplc="08090003" w:tentative="1">
+      <w:start w:val="1"/>
+      <w:numFmt w:val="bullet"/>
+      <w:lvlText w:val="o"/>
+      <w:lvlJc w:val="left"/>
+      <w:pPr>
+        <w:ind w:left="5760" w:hanging="360"/>
+      </w:pPr>
+      <w:rPr>
+        <w:rFonts w:ascii="Courier New" w:hAnsi="Courier New" w:cs="Courier New" w:hint="default"/>
+      </w:rPr>
+    </w:lvl>
+    <w:lvl w:ilvl="8" w:tplc="08090005" w:tentative="1">
+      <w:start w:val="1"/>
+      <w:numFmt w:val="bullet"/>
+      <w:lvlText w:val=""/>
+      <w:lvlJc w:val="left"/>
+      <w:pPr>
+        <w:ind w:left="6480" w:hanging="360"/>
+      </w:pPr>
+      <w:rPr>
+        <w:rFonts w:ascii="Wingdings" w:hAnsi="Wingdings" w:hint="default"/>
+      </w:rPr>
+    </w:lvl>
+  </w:abstractNum>
+  <w:abstractNum w:abstractNumId="1" w15:restartNumberingAfterBreak="0">
     <w:nsid w:val="47C76628"/>
     <w:multiLevelType w:val="hybridMultilevel"/>
     <w:tmpl w:val="21DC6534"/>
@@ -4995,6 +9586,9 @@
     </w:lvl>
   </w:abstractNum>
   <w:num w:numId="1">
+    <w:abstractNumId w:val="1"/>
+  </w:num>
+  <w:num w:numId="2">
     <w:abstractNumId w:val="0"/>
   </w:num>
 </w:numbering>
@@ -5437,6 +10031,25 @@
       <w:contextualSpacing/>
     </w:pPr>
   </w:style>
+  <w:style w:type="table" w:styleId="TableGrid">
+    <w:name w:val="Table Grid"/>
+    <w:basedOn w:val="TableNormal"/>
+    <w:uiPriority w:val="39"/>
+    <w:rsid w:val="007A67CB"/>
+    <w:pPr>
+      <w:spacing w:after="0" w:line="240" w:lineRule="auto"/>
+    </w:pPr>
+    <w:tblPr>
+      <w:tblBorders>
+        <w:top w:val="single" w:sz="4" w:space="0" w:color="auto"/>
+        <w:left w:val="single" w:sz="4" w:space="0" w:color="auto"/>
+        <w:bottom w:val="single" w:sz="4" w:space="0" w:color="auto"/>
+        <w:right w:val="single" w:sz="4" w:space="0" w:color="auto"/>
+        <w:insideH w:val="single" w:sz="4" w:space="0" w:color="auto"/>
+        <w:insideV w:val="single" w:sz="4" w:space="0" w:color="auto"/>
+      </w:tblBorders>
+    </w:tblPr>
+  </w:style>
 </w:styles>
 </file>
 

</xml_diff>